<commit_message>
report and presentation completed.
</commit_message>
<xml_diff>
--- a/wine-quality-analysis/Rapor.docx
+++ b/wine-quality-analysis/Rapor.docx
@@ -94,10 +94,32 @@
         <w:t xml:space="preserve"> </w:t>
       </w:r>
       <w:r>
-        <w:t>ÜNİVERSİTESİ LİSANSÜSTÜ EĞİTİM ENSTİ</w:t>
-      </w:r>
-      <w:r>
-        <w:t>TÜSÜ BİLGİSAYAR</w:t>
+        <w:t xml:space="preserve">ÜNİVERSİTESİ </w:t>
+      </w:r>
+    </w:p>
+    <w:p>
+      <w:pPr>
+        <w:pStyle w:val="GvdeMetni"/>
+        <w:spacing w:before="240" w:line="451" w:lineRule="auto"/>
+        <w:ind w:left="1871" w:right="1666"/>
+        <w:jc w:val="center"/>
+      </w:pPr>
+      <w:r>
+        <w:t>LİSANSÜSTÜ EĞİTİM ENSTİ</w:t>
+      </w:r>
+      <w:r>
+        <w:t xml:space="preserve">TÜSÜ </w:t>
+      </w:r>
+    </w:p>
+    <w:p>
+      <w:pPr>
+        <w:pStyle w:val="GvdeMetni"/>
+        <w:spacing w:before="240" w:line="451" w:lineRule="auto"/>
+        <w:ind w:left="1871" w:right="1666"/>
+        <w:jc w:val="center"/>
+      </w:pPr>
+      <w:r>
+        <w:t>BİLGİSAYAR</w:t>
       </w:r>
       <w:r>
         <w:t xml:space="preserve"> </w:t>
@@ -223,7 +245,15 @@
         <w:jc w:val="center"/>
       </w:pPr>
       <w:r>
-        <w:t>FIRAT KAAN BİTMEZ - 23281855</w:t>
+        <w:t xml:space="preserve">FIRAT KAAN </w:t>
+      </w:r>
+      <w:proofErr w:type="gramStart"/>
+      <w:r>
+        <w:t>BİTMEZ -</w:t>
+      </w:r>
+      <w:proofErr w:type="gramEnd"/>
+      <w:r>
+        <w:t xml:space="preserve"> 23281855</w:t>
       </w:r>
     </w:p>
     <w:p>
@@ -276,6 +306,9 @@
         <w:pStyle w:val="GvdeMetni"/>
         <w:ind w:left="1472" w:right="1275"/>
         <w:jc w:val="center"/>
+        <w:rPr>
+          <w:spacing w:val="-2"/>
+        </w:rPr>
       </w:pPr>
       <w:r>
         <w:t>SAMSUN,</w:t>
@@ -340,7 +373,9 @@
     </w:p>
     <w:p>
       <w:pPr>
-        <w:pStyle w:val="KonuBal"/>
+        <w:pStyle w:val="GvdeMetni"/>
+        <w:ind w:left="1472" w:right="1275"/>
+        <w:jc w:val="center"/>
       </w:pPr>
     </w:p>
     <w:p>
@@ -356,150 +391,252 @@
           <w:bCs/>
         </w:rPr>
         <w:lastRenderedPageBreak/>
-        <w:t>1) Veri Kümesi Ne Zaman ve Hangi Makale/Çalışma Kapsamında Oluşturulmuştur?</w:t>
-      </w:r>
-    </w:p>
-    <w:p>
-      <w:r>
-        <w:t xml:space="preserve">Bu çalışmada </w:t>
-      </w:r>
-      <w:r>
-        <w:t>kullandığımız</w:t>
-      </w:r>
-      <w:r>
-        <w:t xml:space="preserve"> veri kümesi, </w:t>
-      </w:r>
-      <w:r>
+        <w:t xml:space="preserve">Giriş </w:t>
+      </w:r>
+    </w:p>
+    <w:p>
+      <w:r>
+        <w:t xml:space="preserve">Bu raporun amacı, </w:t>
+      </w:r>
+      <w:r>
+        <w:t xml:space="preserve">Paulo </w:t>
+      </w:r>
+      <w:proofErr w:type="spellStart"/>
+      <w:r>
+        <w:t>Cortez</w:t>
+      </w:r>
+      <w:proofErr w:type="spellEnd"/>
+      <w:r>
+        <w:t xml:space="preserve"> ve arkadaşlarının oluşturduğu </w:t>
+      </w:r>
+      <w:r>
+        <w:t xml:space="preserve">"Şarap Kalitesi" veri setini kullanarak farklı analiz yöntemleri ve makine öğrenmesi algoritmalarıyla şarap kalitesinin tahmin edilmesini incelemektir. Veri seti, Portekiz’in kuzeybatı bölgesinde üretilen </w:t>
+      </w:r>
+      <w:proofErr w:type="spellStart"/>
+      <w:r>
+        <w:t>Vinho</w:t>
+      </w:r>
+      <w:proofErr w:type="spellEnd"/>
+      <w:r>
+        <w:t xml:space="preserve"> Verde şaraplarına ait fiziksel ve kimyasal özellikler üzerine toplanmış olup, bu özellikler kullanılarak şarap kalitesinin </w:t>
+      </w:r>
+      <w:r>
+        <w:t>tahmini üzerine yapılan araştırmalar incelenecek ve bazı testler</w:t>
+      </w:r>
+      <w:r>
+        <w:t xml:space="preserve"> yapılacaktır. Bu çalışma, şarap üreticilerine ve </w:t>
+      </w:r>
+      <w:proofErr w:type="spellStart"/>
+      <w:r>
+        <w:t>oenologlara</w:t>
+      </w:r>
+      <w:proofErr w:type="spellEnd"/>
+      <w:r>
+        <w:t xml:space="preserve"> (şarap bilimcileri) şarapların kalite tahminlerinde yardımcı olmak amacıyla </w:t>
+      </w:r>
+      <w:r>
+        <w:t>oluşturulmuştur.</w:t>
+      </w:r>
+    </w:p>
+    <w:p>
+      <w:r>
+        <w:t xml:space="preserve">Raporda, veri kümesinin yapısı, sınıflandırma algoritmaları ve istatistiksel analizler detaylı bir şekilde ele alınacak, elde edilen sonuçlar </w:t>
+      </w:r>
+      <w:proofErr w:type="spellStart"/>
+      <w:r>
+        <w:t>karşılaştırılaracaktır</w:t>
+      </w:r>
+      <w:proofErr w:type="spellEnd"/>
+      <w:r>
+        <w:t>. Amaç, şarap kalitesi üzerinde etkili olan faktörleri belirlemek ve bu faktörlerin sınıflandırma algoritmalarında nasıl performans gösterdiğini analiz etmektir.</w:t>
+      </w:r>
+      <w:r>
+        <w:t xml:space="preserve"> Bütün Kaynaklar ve Kodlamalar için </w:t>
+      </w:r>
+      <w:hyperlink r:id="rId7" w:history="1">
+        <w:proofErr w:type="spellStart"/>
+        <w:r>
+          <w:rPr>
+            <w:rStyle w:val="Kpr"/>
+          </w:rPr>
+          <w:t>Github</w:t>
+        </w:r>
+        <w:proofErr w:type="spellEnd"/>
+        <w:r>
+          <w:rPr>
+            <w:rStyle w:val="Kpr"/>
+          </w:rPr>
+          <w:t xml:space="preserve"> Linki</w:t>
+        </w:r>
+      </w:hyperlink>
+      <w:r>
+        <w:t xml:space="preserve"> Kaynaklarda Mevcuttur.</w:t>
+      </w:r>
+    </w:p>
+    <w:p>
+      <w:pPr>
         <w:rPr>
           <w:b/>
           <w:bCs/>
         </w:rPr>
-        <w:t xml:space="preserve">Paulo </w:t>
-      </w:r>
-      <w:proofErr w:type="spellStart"/>
-      <w:r>
+      </w:pPr>
+    </w:p>
+    <w:p>
+      <w:pPr>
         <w:rPr>
           <w:b/>
           <w:bCs/>
         </w:rPr>
-        <w:t>Cortez</w:t>
-      </w:r>
-      <w:proofErr w:type="spellEnd"/>
-      <w:r>
-        <w:t xml:space="preserve"> ve arkadaşları tarafından </w:t>
-      </w:r>
+      </w:pPr>
       <w:r>
         <w:rPr>
           <w:b/>
           <w:bCs/>
         </w:rPr>
-        <w:t>6 Ekim 2009</w:t>
-      </w:r>
-      <w:r>
-        <w:t xml:space="preserve"> tarihinde oluşturulmuştur. Veri seti, "</w:t>
-      </w:r>
-      <w:proofErr w:type="spellStart"/>
-      <w:r>
-        <w:t>Decision</w:t>
-      </w:r>
-      <w:proofErr w:type="spellEnd"/>
-      <w:r>
-        <w:t xml:space="preserve"> </w:t>
-      </w:r>
-      <w:proofErr w:type="spellStart"/>
-      <w:r>
-        <w:t>Support</w:t>
-      </w:r>
-      <w:proofErr w:type="spellEnd"/>
-      <w:r>
-        <w:t xml:space="preserve"> </w:t>
-      </w:r>
-      <w:proofErr w:type="spellStart"/>
-      <w:r>
-        <w:t>Systems</w:t>
-      </w:r>
-      <w:proofErr w:type="spellEnd"/>
-      <w:r>
-        <w:t>" dergisinde yayımlanan "</w:t>
-      </w:r>
-      <w:proofErr w:type="spellStart"/>
-      <w:r>
-        <w:t>Modeling</w:t>
-      </w:r>
-      <w:proofErr w:type="spellEnd"/>
-      <w:r>
-        <w:t xml:space="preserve"> </w:t>
-      </w:r>
-      <w:proofErr w:type="spellStart"/>
-      <w:r>
-        <w:t>wine</w:t>
-      </w:r>
-      <w:proofErr w:type="spellEnd"/>
-      <w:r>
-        <w:t xml:space="preserve"> </w:t>
-      </w:r>
-      <w:proofErr w:type="spellStart"/>
-      <w:r>
-        <w:t>preferences</w:t>
-      </w:r>
-      <w:proofErr w:type="spellEnd"/>
-      <w:r>
-        <w:t xml:space="preserve"> </w:t>
-      </w:r>
-      <w:proofErr w:type="spellStart"/>
-      <w:r>
-        <w:t>by</w:t>
-      </w:r>
-      <w:proofErr w:type="spellEnd"/>
-      <w:r>
-        <w:t xml:space="preserve"> data </w:t>
-      </w:r>
-      <w:proofErr w:type="spellStart"/>
-      <w:r>
-        <w:t>mining</w:t>
-      </w:r>
-      <w:proofErr w:type="spellEnd"/>
-      <w:r>
-        <w:t xml:space="preserve"> </w:t>
-      </w:r>
-      <w:proofErr w:type="spellStart"/>
-      <w:r>
-        <w:t>from</w:t>
-      </w:r>
-      <w:proofErr w:type="spellEnd"/>
-      <w:r>
-        <w:t xml:space="preserve"> </w:t>
-      </w:r>
-      <w:proofErr w:type="spellStart"/>
-      <w:r>
-        <w:t>physicochemical</w:t>
-      </w:r>
-      <w:proofErr w:type="spellEnd"/>
-      <w:r>
-        <w:t xml:space="preserve"> </w:t>
-      </w:r>
-      <w:proofErr w:type="spellStart"/>
-      <w:r>
-        <w:t>properties</w:t>
-      </w:r>
-      <w:proofErr w:type="spellEnd"/>
-      <w:r>
-        <w:t xml:space="preserve">" adlı makale kapsamında toplanmıştır. Çalışma, Portekiz’in kuzeybatı bölgesinde üretilen </w:t>
-      </w:r>
-      <w:proofErr w:type="spellStart"/>
+        <w:t>1) Veri Kümesi Ne Zaman ve Hangi Makale/Çalışma Kapsamında Oluşturulmuştur?</w:t>
+      </w:r>
+    </w:p>
+    <w:p>
+      <w:r>
+        <w:t xml:space="preserve">Bu çalışmada </w:t>
+      </w:r>
+      <w:r>
+        <w:t>kullandığımız</w:t>
+      </w:r>
+      <w:r>
+        <w:t xml:space="preserve"> veri kümesi, </w:t>
+      </w:r>
       <w:r>
         <w:rPr>
           <w:b/>
           <w:bCs/>
         </w:rPr>
-        <w:t>Vinho</w:t>
-      </w:r>
-      <w:proofErr w:type="spellEnd"/>
+        <w:t xml:space="preserve">Paulo </w:t>
+      </w:r>
+      <w:proofErr w:type="spellStart"/>
       <w:r>
         <w:rPr>
           <w:b/>
           <w:bCs/>
         </w:rPr>
+        <w:t>Cortez</w:t>
+      </w:r>
+      <w:proofErr w:type="spellEnd"/>
+      <w:r>
+        <w:t xml:space="preserve"> ve arkadaşları tarafından </w:t>
+      </w:r>
+      <w:r>
+        <w:rPr>
+          <w:b/>
+          <w:bCs/>
+        </w:rPr>
+        <w:t>6 Ekim 2009</w:t>
+      </w:r>
+      <w:r>
+        <w:t xml:space="preserve"> tarihinde oluşturulmuştur. Veri seti, "</w:t>
+      </w:r>
+      <w:proofErr w:type="spellStart"/>
+      <w:r>
+        <w:t>Decision</w:t>
+      </w:r>
+      <w:proofErr w:type="spellEnd"/>
+      <w:r>
+        <w:t xml:space="preserve"> </w:t>
+      </w:r>
+      <w:proofErr w:type="spellStart"/>
+      <w:r>
+        <w:t>Support</w:t>
+      </w:r>
+      <w:proofErr w:type="spellEnd"/>
+      <w:r>
+        <w:t xml:space="preserve"> </w:t>
+      </w:r>
+      <w:proofErr w:type="spellStart"/>
+      <w:r>
+        <w:t>Systems</w:t>
+      </w:r>
+      <w:proofErr w:type="spellEnd"/>
+      <w:r>
+        <w:t>" dergisinde yayımlanan "</w:t>
+      </w:r>
+      <w:proofErr w:type="spellStart"/>
+      <w:r>
+        <w:t>Modeling</w:t>
+      </w:r>
+      <w:proofErr w:type="spellEnd"/>
+      <w:r>
+        <w:t xml:space="preserve"> </w:t>
+      </w:r>
+      <w:proofErr w:type="spellStart"/>
+      <w:r>
+        <w:t>wine</w:t>
+      </w:r>
+      <w:proofErr w:type="spellEnd"/>
+      <w:r>
+        <w:t xml:space="preserve"> </w:t>
+      </w:r>
+      <w:proofErr w:type="spellStart"/>
+      <w:r>
+        <w:t>preferences</w:t>
+      </w:r>
+      <w:proofErr w:type="spellEnd"/>
+      <w:r>
+        <w:t xml:space="preserve"> </w:t>
+      </w:r>
+      <w:proofErr w:type="spellStart"/>
+      <w:r>
+        <w:t>by</w:t>
+      </w:r>
+      <w:proofErr w:type="spellEnd"/>
+      <w:r>
+        <w:t xml:space="preserve"> data </w:t>
+      </w:r>
+      <w:proofErr w:type="spellStart"/>
+      <w:r>
+        <w:t>mining</w:t>
+      </w:r>
+      <w:proofErr w:type="spellEnd"/>
+      <w:r>
+        <w:t xml:space="preserve"> </w:t>
+      </w:r>
+      <w:proofErr w:type="spellStart"/>
+      <w:r>
+        <w:t>from</w:t>
+      </w:r>
+      <w:proofErr w:type="spellEnd"/>
+      <w:r>
+        <w:t xml:space="preserve"> </w:t>
+      </w:r>
+      <w:proofErr w:type="spellStart"/>
+      <w:r>
+        <w:t>physicochemical</w:t>
+      </w:r>
+      <w:proofErr w:type="spellEnd"/>
+      <w:r>
+        <w:t xml:space="preserve"> </w:t>
+      </w:r>
+      <w:proofErr w:type="spellStart"/>
+      <w:r>
+        <w:t>properties</w:t>
+      </w:r>
+      <w:proofErr w:type="spellEnd"/>
+      <w:r>
+        <w:t xml:space="preserve">" adlı makale kapsamında toplanmıştır. Çalışma, Portekiz’in kuzeybatı bölgesinde üretilen </w:t>
+      </w:r>
+      <w:proofErr w:type="spellStart"/>
+      <w:r>
+        <w:rPr>
+          <w:b/>
+          <w:bCs/>
+        </w:rPr>
+        <w:t>Vinho</w:t>
+      </w:r>
+      <w:proofErr w:type="spellEnd"/>
+      <w:r>
+        <w:rPr>
+          <w:b/>
+          <w:bCs/>
+        </w:rPr>
         <w:t xml:space="preserve"> Verde</w:t>
       </w:r>
       <w:r>
@@ -514,6 +651,7 @@
         <w:t xml:space="preserve"> (</w:t>
       </w:r>
       <w:proofErr w:type="spellStart"/>
+      <w:proofErr w:type="gramStart"/>
       <w:r>
         <w:t>oenolog</w:t>
       </w:r>
@@ -521,6 +659,7 @@
         <w:t>:şarap</w:t>
       </w:r>
       <w:proofErr w:type="spellEnd"/>
+      <w:proofErr w:type="gramEnd"/>
       <w:r>
         <w:t xml:space="preserve"> bilimcisi)</w:t>
       </w:r>
@@ -640,6 +779,11 @@
         <w:t>Kırmızı şarap veri setinde 6 sınıf, beyaz şarap veri setinde ise 7 sınıf bulunmaktadır.</w:t>
       </w:r>
     </w:p>
+    <w:p/>
+    <w:p/>
+    <w:p/>
+    <w:p/>
+    <w:p/>
     <w:p>
       <w:pPr>
         <w:rPr>
@@ -652,6 +796,7 @@
           <w:b/>
           <w:bCs/>
         </w:rPr>
+        <w:lastRenderedPageBreak/>
         <w:t>3) Veri Kümesi Dağılımı Nasıl? (Dengeli/Dengesiz)</w:t>
       </w:r>
     </w:p>
@@ -684,7 +829,7 @@
                     <pic:cNvPicPr/>
                   </pic:nvPicPr>
                   <pic:blipFill>
-                    <a:blip r:embed="rId7">
+                    <a:blip r:embed="rId8">
                       <a:extLst>
                         <a:ext uri="{28A0092B-C50C-407E-A947-70E740481C1C}">
                           <a14:useLocalDpi xmlns:a14="http://schemas.microsoft.com/office/drawing/2010/main" val="0"/>
@@ -731,28 +876,11 @@
           <w:bCs/>
         </w:rPr>
       </w:pPr>
-    </w:p>
-    <w:p>
-      <w:pPr>
+      <w:r>
         <w:rPr>
           <w:b/>
           <w:bCs/>
         </w:rPr>
-      </w:pPr>
-    </w:p>
-    <w:p>
-      <w:pPr>
-        <w:rPr>
-          <w:b/>
-          <w:bCs/>
-        </w:rPr>
-      </w:pPr>
-      <w:r>
-        <w:rPr>
-          <w:b/>
-          <w:bCs/>
-        </w:rPr>
-        <w:lastRenderedPageBreak/>
         <w:tab/>
       </w:r>
       <w:r>
@@ -1208,6 +1336,8 @@
       </w:r>
     </w:p>
     <w:p/>
+    <w:p/>
+    <w:p/>
     <w:p>
       <w:pPr>
         <w:rPr>
@@ -1220,6 +1350,7 @@
           <w:b/>
           <w:bCs/>
         </w:rPr>
+        <w:lastRenderedPageBreak/>
         <w:t>4) Veri Kümesi İçerisinde Kaç Tane Örnek Yer Almaktadır?</w:t>
       </w:r>
     </w:p>
@@ -1319,19 +1450,22 @@
       </w:r>
       <w:proofErr w:type="spellEnd"/>
       <w:r>
-        <w:t>().</w:t>
+        <w:t>(</w:t>
+      </w:r>
+      <w:proofErr w:type="gramStart"/>
+      <w:r>
+        <w:t>).</w:t>
       </w:r>
       <w:proofErr w:type="spellStart"/>
       <w:r>
         <w:t>sum</w:t>
       </w:r>
       <w:proofErr w:type="spellEnd"/>
+      <w:proofErr w:type="gramEnd"/>
       <w:r>
         <w:t>() metodu kullanılarak her iki veri seti de incelenmiştir ve tüm sütunlarda "0" eksik değer görülmüştür.</w:t>
       </w:r>
     </w:p>
-    <w:p/>
-    <w:p/>
     <w:p>
       <w:pPr>
         <w:rPr>
@@ -1346,7 +1480,6 @@
           <w:b/>
           <w:bCs/>
         </w:rPr>
-        <w:lastRenderedPageBreak/>
         <w:t>Özellikler</w:t>
       </w:r>
       <w:r>
@@ -1442,10 +1575,12 @@
               <w:jc w:val="center"/>
             </w:pPr>
             <w:proofErr w:type="spellStart"/>
+            <w:proofErr w:type="gramStart"/>
             <w:r>
               <w:t>fixed</w:t>
             </w:r>
             <w:proofErr w:type="spellEnd"/>
+            <w:proofErr w:type="gramEnd"/>
             <w:r>
               <w:t xml:space="preserve"> </w:t>
             </w:r>
@@ -1502,10 +1637,12 @@
               <w:jc w:val="center"/>
             </w:pPr>
             <w:proofErr w:type="spellStart"/>
+            <w:proofErr w:type="gramStart"/>
             <w:r>
               <w:t>volatile</w:t>
             </w:r>
             <w:proofErr w:type="spellEnd"/>
+            <w:proofErr w:type="gramEnd"/>
             <w:r>
               <w:t xml:space="preserve"> </w:t>
             </w:r>
@@ -1559,10 +1696,12 @@
               <w:jc w:val="center"/>
             </w:pPr>
             <w:proofErr w:type="spellStart"/>
+            <w:proofErr w:type="gramStart"/>
             <w:r>
               <w:t>citric</w:t>
             </w:r>
             <w:proofErr w:type="spellEnd"/>
+            <w:proofErr w:type="gramEnd"/>
             <w:r>
               <w:t xml:space="preserve"> </w:t>
             </w:r>
@@ -1616,10 +1755,12 @@
               <w:jc w:val="center"/>
             </w:pPr>
             <w:proofErr w:type="spellStart"/>
+            <w:proofErr w:type="gramStart"/>
             <w:r>
               <w:t>residual</w:t>
             </w:r>
             <w:proofErr w:type="spellEnd"/>
+            <w:proofErr w:type="gramEnd"/>
             <w:r>
               <w:t xml:space="preserve"> </w:t>
             </w:r>
@@ -1728,10 +1869,12 @@
               <w:jc w:val="center"/>
             </w:pPr>
             <w:proofErr w:type="spellStart"/>
+            <w:proofErr w:type="gramStart"/>
             <w:r>
               <w:t>free</w:t>
             </w:r>
             <w:proofErr w:type="spellEnd"/>
+            <w:proofErr w:type="gramEnd"/>
             <w:r>
               <w:t xml:space="preserve"> </w:t>
             </w:r>
@@ -1792,8 +1935,13 @@
             <w:pPr>
               <w:jc w:val="center"/>
             </w:pPr>
-            <w:r>
-              <w:t xml:space="preserve">total </w:t>
+            <w:proofErr w:type="gramStart"/>
+            <w:r>
+              <w:t>total</w:t>
+            </w:r>
+            <w:proofErr w:type="gramEnd"/>
+            <w:r>
+              <w:t xml:space="preserve"> </w:t>
             </w:r>
             <w:proofErr w:type="spellStart"/>
             <w:r>
@@ -1853,10 +2001,12 @@
               <w:jc w:val="center"/>
             </w:pPr>
             <w:proofErr w:type="spellStart"/>
+            <w:proofErr w:type="gramStart"/>
             <w:r>
               <w:t>density</w:t>
             </w:r>
             <w:proofErr w:type="spellEnd"/>
+            <w:proofErr w:type="gramEnd"/>
           </w:p>
         </w:tc>
         <w:tc>
@@ -1901,9 +2051,11 @@
             <w:pPr>
               <w:jc w:val="center"/>
             </w:pPr>
+            <w:proofErr w:type="gramStart"/>
             <w:r>
               <w:t>pH</w:t>
             </w:r>
+            <w:proofErr w:type="gramEnd"/>
           </w:p>
         </w:tc>
         <w:tc>
@@ -2001,10 +2153,12 @@
               <w:jc w:val="center"/>
             </w:pPr>
             <w:proofErr w:type="spellStart"/>
+            <w:proofErr w:type="gramStart"/>
             <w:r>
               <w:t>alcohol</w:t>
             </w:r>
             <w:proofErr w:type="spellEnd"/>
+            <w:proofErr w:type="gramEnd"/>
           </w:p>
         </w:tc>
         <w:tc>
@@ -2050,10 +2204,12 @@
               <w:jc w:val="center"/>
             </w:pPr>
             <w:proofErr w:type="spellStart"/>
+            <w:proofErr w:type="gramStart"/>
             <w:r>
               <w:t>quality</w:t>
             </w:r>
             <w:proofErr w:type="spellEnd"/>
+            <w:proofErr w:type="gramEnd"/>
           </w:p>
         </w:tc>
         <w:tc>
@@ -2087,6 +2243,10 @@
       </w:tr>
     </w:tbl>
     <w:p/>
+    <w:p/>
+    <w:p/>
+    <w:p/>
+    <w:p/>
     <w:p>
       <w:pPr>
         <w:rPr>
@@ -2099,6 +2259,7 @@
           <w:b/>
           <w:bCs/>
         </w:rPr>
+        <w:lastRenderedPageBreak/>
         <w:t>6) Veri Kümesinde Kaç Adet Öznitelik Vardır? Bu Öznitelikler Hangi Yapıdadır?</w:t>
       </w:r>
     </w:p>
@@ -2148,8 +2309,13 @@
         <w:t>acidity</w:t>
       </w:r>
       <w:proofErr w:type="spellEnd"/>
-      <w:r>
-        <w:t>) - Sayısal (</w:t>
+      <w:proofErr w:type="gramStart"/>
+      <w:r>
+        <w:t>) -</w:t>
+      </w:r>
+      <w:proofErr w:type="gramEnd"/>
+      <w:r>
+        <w:t xml:space="preserve"> Sayısal (</w:t>
       </w:r>
       <w:proofErr w:type="spellStart"/>
       <w:r>
@@ -2183,8 +2349,13 @@
         <w:t>acidity</w:t>
       </w:r>
       <w:proofErr w:type="spellEnd"/>
-      <w:r>
-        <w:t>) - Sayısal (</w:t>
+      <w:proofErr w:type="gramStart"/>
+      <w:r>
+        <w:t>) -</w:t>
+      </w:r>
+      <w:proofErr w:type="gramEnd"/>
+      <w:r>
+        <w:t xml:space="preserve"> Sayısal (</w:t>
       </w:r>
       <w:proofErr w:type="spellStart"/>
       <w:r>
@@ -2218,8 +2389,13 @@
         <w:t>acid</w:t>
       </w:r>
       <w:proofErr w:type="spellEnd"/>
-      <w:r>
-        <w:t>) - Sayısal (</w:t>
+      <w:proofErr w:type="gramStart"/>
+      <w:r>
+        <w:t>) -</w:t>
+      </w:r>
+      <w:proofErr w:type="gramEnd"/>
+      <w:r>
+        <w:t xml:space="preserve"> Sayısal (</w:t>
       </w:r>
       <w:proofErr w:type="spellStart"/>
       <w:r>
@@ -2253,8 +2429,13 @@
         <w:t>sugar</w:t>
       </w:r>
       <w:proofErr w:type="spellEnd"/>
-      <w:r>
-        <w:t>) - Sayısal (</w:t>
+      <w:proofErr w:type="gramStart"/>
+      <w:r>
+        <w:t>) -</w:t>
+      </w:r>
+      <w:proofErr w:type="gramEnd"/>
+      <w:r>
+        <w:t xml:space="preserve"> Sayısal (</w:t>
       </w:r>
       <w:proofErr w:type="spellStart"/>
       <w:r>
@@ -2285,8 +2466,13 @@
         <w:t>chlorides</w:t>
       </w:r>
       <w:proofErr w:type="spellEnd"/>
-      <w:r>
-        <w:t>) - Sayısal (</w:t>
+      <w:proofErr w:type="gramStart"/>
+      <w:r>
+        <w:t>) -</w:t>
+      </w:r>
+      <w:proofErr w:type="gramEnd"/>
+      <w:r>
+        <w:t xml:space="preserve"> Sayısal (</w:t>
       </w:r>
       <w:proofErr w:type="spellStart"/>
       <w:r>
@@ -2328,8 +2514,13 @@
         <w:t>dioxide</w:t>
       </w:r>
       <w:proofErr w:type="spellEnd"/>
-      <w:r>
-        <w:t>) - Sayısal (</w:t>
+      <w:proofErr w:type="gramStart"/>
+      <w:r>
+        <w:t>) -</w:t>
+      </w:r>
+      <w:proofErr w:type="gramEnd"/>
+      <w:r>
+        <w:t xml:space="preserve"> Sayısal (</w:t>
       </w:r>
       <w:proofErr w:type="spellStart"/>
       <w:r>
@@ -2363,8 +2554,13 @@
         <w:t>dioxide</w:t>
       </w:r>
       <w:proofErr w:type="spellEnd"/>
-      <w:r>
-        <w:t>) - Sayısal (</w:t>
+      <w:proofErr w:type="gramStart"/>
+      <w:r>
+        <w:t>) -</w:t>
+      </w:r>
+      <w:proofErr w:type="gramEnd"/>
+      <w:r>
+        <w:t xml:space="preserve"> Sayısal (</w:t>
       </w:r>
       <w:proofErr w:type="spellStart"/>
       <w:r>
@@ -2390,8 +2586,13 @@
         <w:t>density</w:t>
       </w:r>
       <w:proofErr w:type="spellEnd"/>
-      <w:r>
-        <w:t>) - Sayısal (</w:t>
+      <w:proofErr w:type="gramStart"/>
+      <w:r>
+        <w:t>) -</w:t>
+      </w:r>
+      <w:proofErr w:type="gramEnd"/>
+      <w:r>
+        <w:t xml:space="preserve"> Sayısal (</w:t>
       </w:r>
       <w:proofErr w:type="spellStart"/>
       <w:r>
@@ -2409,8 +2610,13 @@
           <w:numId w:val="4"/>
         </w:numPr>
       </w:pPr>
-      <w:r>
-        <w:t>pH - Sayısal (</w:t>
+      <w:proofErr w:type="gramStart"/>
+      <w:r>
+        <w:t>pH -</w:t>
+      </w:r>
+      <w:proofErr w:type="gramEnd"/>
+      <w:r>
+        <w:t xml:space="preserve"> Sayısal (</w:t>
       </w:r>
       <w:proofErr w:type="spellStart"/>
       <w:r>
@@ -2436,8 +2642,13 @@
         <w:t>sulphates</w:t>
       </w:r>
       <w:proofErr w:type="spellEnd"/>
-      <w:r>
-        <w:t>) - Sayısal (</w:t>
+      <w:proofErr w:type="gramStart"/>
+      <w:r>
+        <w:t>) -</w:t>
+      </w:r>
+      <w:proofErr w:type="gramEnd"/>
+      <w:r>
+        <w:t xml:space="preserve"> Sayısal (</w:t>
       </w:r>
       <w:proofErr w:type="spellStart"/>
       <w:r>
@@ -2463,8 +2674,13 @@
         <w:t>alcohol</w:t>
       </w:r>
       <w:proofErr w:type="spellEnd"/>
-      <w:r>
-        <w:t>) - Sayısal (</w:t>
+      <w:proofErr w:type="gramStart"/>
+      <w:r>
+        <w:t>) -</w:t>
+      </w:r>
+      <w:proofErr w:type="gramEnd"/>
+      <w:r>
+        <w:t xml:space="preserve"> Sayısal (</w:t>
       </w:r>
       <w:proofErr w:type="spellStart"/>
       <w:r>
@@ -2490,8 +2706,13 @@
         <w:t>quality</w:t>
       </w:r>
       <w:proofErr w:type="spellEnd"/>
-      <w:r>
-        <w:t>) - Sayısal (</w:t>
+      <w:proofErr w:type="gramStart"/>
+      <w:r>
+        <w:t>) -</w:t>
+      </w:r>
+      <w:proofErr w:type="gramEnd"/>
+      <w:r>
+        <w:t xml:space="preserve"> Sayısal (</w:t>
       </w:r>
       <w:proofErr w:type="spellStart"/>
       <w:r>
@@ -2522,7 +2743,6 @@
           <w:b/>
           <w:bCs/>
         </w:rPr>
-        <w:lastRenderedPageBreak/>
         <w:t>7) Temel İstatistiksel Özellikler</w:t>
       </w:r>
     </w:p>
@@ -2586,6 +2806,7 @@
         </w:rPr>
       </w:pPr>
       <w:proofErr w:type="spellStart"/>
+      <w:proofErr w:type="gramStart"/>
       <w:r>
         <w:rPr>
           <w:rFonts w:ascii="Consolas" w:eastAsia="Times New Roman" w:hAnsi="Consolas" w:cs="Times New Roman"/>
@@ -2598,6 +2819,7 @@
         <w:t>import</w:t>
       </w:r>
       <w:proofErr w:type="spellEnd"/>
+      <w:proofErr w:type="gramEnd"/>
       <w:r>
         <w:rPr>
           <w:rFonts w:ascii="Consolas" w:eastAsia="Times New Roman" w:hAnsi="Consolas" w:cs="Times New Roman"/>
@@ -2770,6 +2992,7 @@
         </w:rPr>
       </w:pPr>
       <w:proofErr w:type="spellStart"/>
+      <w:proofErr w:type="gramStart"/>
       <w:r>
         <w:rPr>
           <w:rFonts w:ascii="Consolas" w:eastAsia="Times New Roman" w:hAnsi="Consolas" w:cs="Times New Roman"/>
@@ -2779,7 +3002,19 @@
           <w:lang w:eastAsia="tr-TR"/>
           <w14:ligatures w14:val="none"/>
         </w:rPr>
-        <w:t>red_wine_path</w:t>
+        <w:t>red</w:t>
+      </w:r>
+      <w:proofErr w:type="gramEnd"/>
+      <w:r>
+        <w:rPr>
+          <w:rFonts w:ascii="Consolas" w:eastAsia="Times New Roman" w:hAnsi="Consolas" w:cs="Times New Roman"/>
+          <w:color w:val="9CDCFE"/>
+          <w:sz w:val="21"/>
+          <w:szCs w:val="21"/>
+          <w:lang w:eastAsia="tr-TR"/>
+          <w14:ligatures w14:val="none"/>
+        </w:rPr>
+        <w:t>_wine_path</w:t>
       </w:r>
       <w:proofErr w:type="spellEnd"/>
       <w:r>
@@ -2876,6 +3111,7 @@
         </w:rPr>
       </w:pPr>
       <w:proofErr w:type="spellStart"/>
+      <w:proofErr w:type="gramStart"/>
       <w:r>
         <w:rPr>
           <w:rFonts w:ascii="Consolas" w:eastAsia="Times New Roman" w:hAnsi="Consolas" w:cs="Times New Roman"/>
@@ -2885,7 +3121,19 @@
           <w:lang w:eastAsia="tr-TR"/>
           <w14:ligatures w14:val="none"/>
         </w:rPr>
-        <w:t>white_wine_path</w:t>
+        <w:t>white</w:t>
+      </w:r>
+      <w:proofErr w:type="gramEnd"/>
+      <w:r>
+        <w:rPr>
+          <w:rFonts w:ascii="Consolas" w:eastAsia="Times New Roman" w:hAnsi="Consolas" w:cs="Times New Roman"/>
+          <w:color w:val="9CDCFE"/>
+          <w:sz w:val="21"/>
+          <w:szCs w:val="21"/>
+          <w:lang w:eastAsia="tr-TR"/>
+          <w14:ligatures w14:val="none"/>
+        </w:rPr>
+        <w:t>_wine_path</w:t>
       </w:r>
       <w:proofErr w:type="spellEnd"/>
       <w:r>
@@ -3021,6 +3269,7 @@
         </w:rPr>
       </w:pPr>
       <w:proofErr w:type="spellStart"/>
+      <w:proofErr w:type="gramStart"/>
       <w:r>
         <w:rPr>
           <w:rFonts w:ascii="Consolas" w:eastAsia="Times New Roman" w:hAnsi="Consolas" w:cs="Times New Roman"/>
@@ -3030,7 +3279,19 @@
           <w:lang w:eastAsia="tr-TR"/>
           <w14:ligatures w14:val="none"/>
         </w:rPr>
-        <w:t>red_wine</w:t>
+        <w:t>red</w:t>
+      </w:r>
+      <w:proofErr w:type="gramEnd"/>
+      <w:r>
+        <w:rPr>
+          <w:rFonts w:ascii="Consolas" w:eastAsia="Times New Roman" w:hAnsi="Consolas" w:cs="Times New Roman"/>
+          <w:color w:val="9CDCFE"/>
+          <w:sz w:val="21"/>
+          <w:szCs w:val="21"/>
+          <w:lang w:eastAsia="tr-TR"/>
+          <w14:ligatures w14:val="none"/>
+        </w:rPr>
+        <w:t>_wine</w:t>
       </w:r>
       <w:proofErr w:type="spellEnd"/>
       <w:r>
@@ -3197,6 +3458,7 @@
         </w:rPr>
       </w:pPr>
       <w:proofErr w:type="spellStart"/>
+      <w:proofErr w:type="gramStart"/>
       <w:r>
         <w:rPr>
           <w:rFonts w:ascii="Consolas" w:eastAsia="Times New Roman" w:hAnsi="Consolas" w:cs="Times New Roman"/>
@@ -3206,7 +3468,19 @@
           <w:lang w:eastAsia="tr-TR"/>
           <w14:ligatures w14:val="none"/>
         </w:rPr>
-        <w:t>white_wine</w:t>
+        <w:t>white</w:t>
+      </w:r>
+      <w:proofErr w:type="gramEnd"/>
+      <w:r>
+        <w:rPr>
+          <w:rFonts w:ascii="Consolas" w:eastAsia="Times New Roman" w:hAnsi="Consolas" w:cs="Times New Roman"/>
+          <w:color w:val="9CDCFE"/>
+          <w:sz w:val="21"/>
+          <w:szCs w:val="21"/>
+          <w:lang w:eastAsia="tr-TR"/>
+          <w14:ligatures w14:val="none"/>
+        </w:rPr>
+        <w:t>_wine</w:t>
       </w:r>
       <w:proofErr w:type="spellEnd"/>
       <w:r>
@@ -3436,6 +3710,7 @@
         </w:rPr>
       </w:pPr>
       <w:proofErr w:type="spellStart"/>
+      <w:proofErr w:type="gramStart"/>
       <w:r>
         <w:rPr>
           <w:rFonts w:ascii="Consolas" w:eastAsia="Times New Roman" w:hAnsi="Consolas" w:cs="Times New Roman"/>
@@ -3459,6 +3734,7 @@
         </w:rPr>
         <w:t>(</w:t>
       </w:r>
+      <w:proofErr w:type="gramEnd"/>
       <w:r>
         <w:rPr>
           <w:rFonts w:ascii="Consolas" w:eastAsia="Times New Roman" w:hAnsi="Consolas" w:cs="Times New Roman"/>
@@ -3590,6 +3866,7 @@
         </w:rPr>
       </w:pPr>
       <w:proofErr w:type="spellStart"/>
+      <w:proofErr w:type="gramStart"/>
       <w:r>
         <w:rPr>
           <w:rFonts w:ascii="Consolas" w:eastAsia="Times New Roman" w:hAnsi="Consolas" w:cs="Times New Roman"/>
@@ -3602,6 +3879,7 @@
         <w:t>print</w:t>
       </w:r>
       <w:proofErr w:type="spellEnd"/>
+      <w:proofErr w:type="gramEnd"/>
       <w:r>
         <w:rPr>
           <w:rFonts w:ascii="Consolas" w:eastAsia="Times New Roman" w:hAnsi="Consolas" w:cs="Times New Roman"/>
@@ -3713,6 +3991,7 @@
         </w:rPr>
       </w:pPr>
       <w:proofErr w:type="spellStart"/>
+      <w:proofErr w:type="gramStart"/>
       <w:r>
         <w:rPr>
           <w:rFonts w:ascii="Consolas" w:eastAsia="Times New Roman" w:hAnsi="Consolas" w:cs="Times New Roman"/>
@@ -3736,6 +4015,7 @@
         </w:rPr>
         <w:t>(</w:t>
       </w:r>
+      <w:proofErr w:type="gramEnd"/>
       <w:r>
         <w:rPr>
           <w:rFonts w:ascii="Consolas" w:eastAsia="Times New Roman" w:hAnsi="Consolas" w:cs="Times New Roman"/>
@@ -3867,6 +4147,7 @@
         </w:rPr>
       </w:pPr>
       <w:proofErr w:type="spellStart"/>
+      <w:proofErr w:type="gramStart"/>
       <w:r>
         <w:rPr>
           <w:rFonts w:ascii="Consolas" w:eastAsia="Times New Roman" w:hAnsi="Consolas" w:cs="Times New Roman"/>
@@ -3879,6 +4160,7 @@
         <w:t>print</w:t>
       </w:r>
       <w:proofErr w:type="spellEnd"/>
+      <w:proofErr w:type="gramEnd"/>
       <w:r>
         <w:rPr>
           <w:rFonts w:ascii="Consolas" w:eastAsia="Times New Roman" w:hAnsi="Consolas" w:cs="Times New Roman"/>
@@ -4682,7 +4964,6 @@
           <w:b/>
           <w:bCs/>
         </w:rPr>
-        <w:lastRenderedPageBreak/>
         <w:t>Beyaz Şarap</w:t>
       </w:r>
       <w:r>
@@ -5332,6 +5613,7 @@
     <w:p/>
     <w:p>
       <w:r>
+        <w:lastRenderedPageBreak/>
         <w:t xml:space="preserve">Veri setinin temel istatistiksel özellikleri incelendiğinde, "alkol" ve "sülfatlar" gibi özniteliklerin kaliteyle daha güçlü ilişkiler gösterdiği görülmektedir. Özellikle, kırmızı ve beyaz şaraplarda alkol oranı arttıkça kalite puanlarının da artış gösterdiği dikkat çekmektedir. Standart sapma değerleri, bazı özniteliklerde büyük bir varyans olduğunu göstermektedir, bu da bazı özniteliklerin farklı kalite sınıflarında daha belirleyici olabileceğini işaret etmektedir. </w:t>
       </w:r>
     </w:p>
@@ -5380,6 +5662,7 @@
         </w:rPr>
       </w:pPr>
       <w:proofErr w:type="spellStart"/>
+      <w:proofErr w:type="gramStart"/>
       <w:r>
         <w:rPr>
           <w:rFonts w:ascii="Consolas" w:eastAsia="Times New Roman" w:hAnsi="Consolas" w:cs="Times New Roman"/>
@@ -5392,6 +5675,7 @@
         <w:t>import</w:t>
       </w:r>
       <w:proofErr w:type="spellEnd"/>
+      <w:proofErr w:type="gramEnd"/>
       <w:r>
         <w:rPr>
           <w:rFonts w:ascii="Consolas" w:eastAsia="Times New Roman" w:hAnsi="Consolas" w:cs="Times New Roman"/>
@@ -5477,6 +5761,7 @@
         </w:rPr>
       </w:pPr>
       <w:proofErr w:type="spellStart"/>
+      <w:proofErr w:type="gramStart"/>
       <w:r>
         <w:rPr>
           <w:rFonts w:ascii="Consolas" w:eastAsia="Times New Roman" w:hAnsi="Consolas" w:cs="Times New Roman"/>
@@ -5489,6 +5774,7 @@
         <w:t>import</w:t>
       </w:r>
       <w:proofErr w:type="spellEnd"/>
+      <w:proofErr w:type="gramEnd"/>
       <w:r>
         <w:rPr>
           <w:rFonts w:ascii="Consolas" w:eastAsia="Times New Roman" w:hAnsi="Consolas" w:cs="Times New Roman"/>
@@ -5720,6 +6006,7 @@
         </w:rPr>
       </w:pPr>
       <w:proofErr w:type="spellStart"/>
+      <w:proofErr w:type="gramStart"/>
       <w:r>
         <w:rPr>
           <w:rFonts w:ascii="Consolas" w:eastAsia="Times New Roman" w:hAnsi="Consolas" w:cs="Times New Roman"/>
@@ -5754,6 +6041,7 @@
         <w:t>figure</w:t>
       </w:r>
       <w:proofErr w:type="spellEnd"/>
+      <w:proofErr w:type="gramEnd"/>
       <w:r>
         <w:rPr>
           <w:rFonts w:ascii="Consolas" w:eastAsia="Times New Roman" w:hAnsi="Consolas" w:cs="Times New Roman"/>
@@ -5859,6 +6147,7 @@
         </w:rPr>
       </w:pPr>
       <w:proofErr w:type="spellStart"/>
+      <w:proofErr w:type="gramStart"/>
       <w:r>
         <w:rPr>
           <w:rFonts w:ascii="Consolas" w:eastAsia="Times New Roman" w:hAnsi="Consolas" w:cs="Times New Roman"/>
@@ -5893,6 +6182,7 @@
         <w:t>boxplot</w:t>
       </w:r>
       <w:proofErr w:type="spellEnd"/>
+      <w:proofErr w:type="gramEnd"/>
       <w:r>
         <w:rPr>
           <w:rFonts w:ascii="Consolas" w:eastAsia="Times New Roman" w:hAnsi="Consolas" w:cs="Times New Roman"/>
@@ -5965,6 +6255,7 @@
         </w:rPr>
       </w:pPr>
       <w:proofErr w:type="spellStart"/>
+      <w:proofErr w:type="gramStart"/>
       <w:r>
         <w:rPr>
           <w:rFonts w:ascii="Consolas" w:eastAsia="Times New Roman" w:hAnsi="Consolas" w:cs="Times New Roman"/>
@@ -5999,6 +6290,7 @@
         <w:t>title</w:t>
       </w:r>
       <w:proofErr w:type="spellEnd"/>
+      <w:proofErr w:type="gramEnd"/>
       <w:r>
         <w:rPr>
           <w:rFonts w:ascii="Consolas" w:eastAsia="Times New Roman" w:hAnsi="Consolas" w:cs="Times New Roman"/>
@@ -6095,6 +6387,7 @@
         </w:rPr>
       </w:pPr>
       <w:proofErr w:type="spellStart"/>
+      <w:proofErr w:type="gramStart"/>
       <w:r>
         <w:rPr>
           <w:rFonts w:ascii="Consolas" w:eastAsia="Times New Roman" w:hAnsi="Consolas" w:cs="Times New Roman"/>
@@ -6129,6 +6422,7 @@
         <w:t>xticks</w:t>
       </w:r>
       <w:proofErr w:type="spellEnd"/>
+      <w:proofErr w:type="gramEnd"/>
       <w:r>
         <w:rPr>
           <w:rFonts w:ascii="Consolas" w:eastAsia="Times New Roman" w:hAnsi="Consolas" w:cs="Times New Roman"/>
@@ -6201,6 +6495,7 @@
         </w:rPr>
       </w:pPr>
       <w:proofErr w:type="spellStart"/>
+      <w:proofErr w:type="gramStart"/>
       <w:r>
         <w:rPr>
           <w:rFonts w:ascii="Consolas" w:eastAsia="Times New Roman" w:hAnsi="Consolas" w:cs="Times New Roman"/>
@@ -6235,6 +6530,7 @@
         <w:t>show</w:t>
       </w:r>
       <w:proofErr w:type="spellEnd"/>
+      <w:proofErr w:type="gramEnd"/>
       <w:r>
         <w:rPr>
           <w:rFonts w:ascii="Consolas" w:eastAsia="Times New Roman" w:hAnsi="Consolas" w:cs="Times New Roman"/>
@@ -6361,6 +6657,7 @@
         </w:rPr>
       </w:pPr>
       <w:proofErr w:type="spellStart"/>
+      <w:proofErr w:type="gramStart"/>
       <w:r>
         <w:rPr>
           <w:rFonts w:ascii="Consolas" w:eastAsia="Times New Roman" w:hAnsi="Consolas" w:cs="Times New Roman"/>
@@ -6395,6 +6692,7 @@
         <w:t>figure</w:t>
       </w:r>
       <w:proofErr w:type="spellEnd"/>
+      <w:proofErr w:type="gramEnd"/>
       <w:r>
         <w:rPr>
           <w:rFonts w:ascii="Consolas" w:eastAsia="Times New Roman" w:hAnsi="Consolas" w:cs="Times New Roman"/>
@@ -6500,6 +6798,7 @@
         </w:rPr>
       </w:pPr>
       <w:proofErr w:type="spellStart"/>
+      <w:proofErr w:type="gramStart"/>
       <w:r>
         <w:rPr>
           <w:rFonts w:ascii="Consolas" w:eastAsia="Times New Roman" w:hAnsi="Consolas" w:cs="Times New Roman"/>
@@ -6534,6 +6833,7 @@
         <w:t>boxplot</w:t>
       </w:r>
       <w:proofErr w:type="spellEnd"/>
+      <w:proofErr w:type="gramEnd"/>
       <w:r>
         <w:rPr>
           <w:rFonts w:ascii="Consolas" w:eastAsia="Times New Roman" w:hAnsi="Consolas" w:cs="Times New Roman"/>
@@ -6606,6 +6906,7 @@
         </w:rPr>
       </w:pPr>
       <w:proofErr w:type="spellStart"/>
+      <w:proofErr w:type="gramStart"/>
       <w:r>
         <w:rPr>
           <w:rFonts w:ascii="Consolas" w:eastAsia="Times New Roman" w:hAnsi="Consolas" w:cs="Times New Roman"/>
@@ -6640,6 +6941,7 @@
         <w:t>title</w:t>
       </w:r>
       <w:proofErr w:type="spellEnd"/>
+      <w:proofErr w:type="gramEnd"/>
       <w:r>
         <w:rPr>
           <w:rFonts w:ascii="Consolas" w:eastAsia="Times New Roman" w:hAnsi="Consolas" w:cs="Times New Roman"/>
@@ -6712,6 +7014,7 @@
         </w:rPr>
       </w:pPr>
       <w:proofErr w:type="spellStart"/>
+      <w:proofErr w:type="gramStart"/>
       <w:r>
         <w:rPr>
           <w:rFonts w:ascii="Consolas" w:eastAsia="Times New Roman" w:hAnsi="Consolas" w:cs="Times New Roman"/>
@@ -6746,6 +7049,7 @@
         <w:t>xticks</w:t>
       </w:r>
       <w:proofErr w:type="spellEnd"/>
+      <w:proofErr w:type="gramEnd"/>
       <w:r>
         <w:rPr>
           <w:rFonts w:ascii="Consolas" w:eastAsia="Times New Roman" w:hAnsi="Consolas" w:cs="Times New Roman"/>
@@ -6818,6 +7122,7 @@
         </w:rPr>
       </w:pPr>
       <w:proofErr w:type="spellStart"/>
+      <w:proofErr w:type="gramStart"/>
       <w:r>
         <w:rPr>
           <w:rFonts w:ascii="Consolas" w:eastAsia="Times New Roman" w:hAnsi="Consolas" w:cs="Times New Roman"/>
@@ -6852,6 +7157,7 @@
         <w:t>show</w:t>
       </w:r>
       <w:proofErr w:type="spellEnd"/>
+      <w:proofErr w:type="gramEnd"/>
       <w:r>
         <w:rPr>
           <w:rFonts w:ascii="Consolas" w:eastAsia="Times New Roman" w:hAnsi="Consolas" w:cs="Times New Roman"/>
@@ -6916,7 +7222,7 @@
                     <pic:cNvPicPr/>
                   </pic:nvPicPr>
                   <pic:blipFill>
-                    <a:blip r:embed="rId8">
+                    <a:blip r:embed="rId9">
                       <a:extLst>
                         <a:ext uri="{28A0092B-C50C-407E-A947-70E740481C1C}">
                           <a14:useLocalDpi xmlns:a14="http://schemas.microsoft.com/office/drawing/2010/main" val="0"/>
@@ -6964,7 +7270,7 @@
                     <pic:cNvPicPr/>
                   </pic:nvPicPr>
                   <pic:blipFill>
-                    <a:blip r:embed="rId9">
+                    <a:blip r:embed="rId10">
                       <a:extLst>
                         <a:ext uri="{28A0092B-C50C-407E-A947-70E740481C1C}">
                           <a14:useLocalDpi xmlns:a14="http://schemas.microsoft.com/office/drawing/2010/main" val="0"/>
@@ -7027,7 +7333,7 @@
           <w:noProof/>
         </w:rPr>
         <w:drawing>
-          <wp:inline distT="0" distB="0" distL="0" distR="0" wp14:anchorId="53DCC925" wp14:editId="40FA7A5F">
+          <wp:inline distT="0" distB="0" distL="0" distR="0" wp14:anchorId="53DCC925" wp14:editId="6FA67C93">
             <wp:extent cx="4949688" cy="3959750"/>
             <wp:effectExtent l="0" t="0" r="3810" b="3175"/>
             <wp:docPr id="63361730" name="Resim 4" descr="metin, diyagram, plan, harita içeren bir resim&#10;&#10;Açıklama otomatik olarak oluşturuldu"/>
@@ -7042,7 +7348,7 @@
                     <pic:cNvPicPr/>
                   </pic:nvPicPr>
                   <pic:blipFill>
-                    <a:blip r:embed="rId10">
+                    <a:blip r:embed="rId11">
                       <a:extLst>
                         <a:ext uri="{28A0092B-C50C-407E-A947-70E740481C1C}">
                           <a14:useLocalDpi xmlns:a14="http://schemas.microsoft.com/office/drawing/2010/main" val="0"/>
@@ -7090,7 +7396,7 @@
                     <pic:cNvPicPr/>
                   </pic:nvPicPr>
                   <pic:blipFill>
-                    <a:blip r:embed="rId11">
+                    <a:blip r:embed="rId12">
                       <a:extLst>
                         <a:ext uri="{28A0092B-C50C-407E-A947-70E740481C1C}">
                           <a14:useLocalDpi xmlns:a14="http://schemas.microsoft.com/office/drawing/2010/main" val="0"/>
@@ -7118,8 +7424,57 @@
       </w:r>
     </w:p>
     <w:p>
-      <w:r>
+      <w:pPr>
+        <w:rPr>
+          <w:bCs/>
+        </w:rPr>
+      </w:pPr>
+      <w:r>
+        <w:rPr>
+          <w:bCs/>
+        </w:rPr>
         <w:lastRenderedPageBreak/>
+        <w:t>Histogram grafiklerinden elde edilen bulgular, veri setinin farklı özniteliklerinin normal dağılımdan sapma eğiliminde olduğunu göstermektedir. Özellikle '</w:t>
+      </w:r>
+      <w:proofErr w:type="spellStart"/>
+      <w:r>
+        <w:rPr>
+          <w:bCs/>
+        </w:rPr>
+        <w:t>residual</w:t>
+      </w:r>
+      <w:proofErr w:type="spellEnd"/>
+      <w:r>
+        <w:rPr>
+          <w:bCs/>
+        </w:rPr>
+        <w:t xml:space="preserve"> </w:t>
+      </w:r>
+      <w:proofErr w:type="spellStart"/>
+      <w:r>
+        <w:rPr>
+          <w:bCs/>
+        </w:rPr>
+        <w:t>sugar</w:t>
+      </w:r>
+      <w:proofErr w:type="spellEnd"/>
+      <w:r>
+        <w:rPr>
+          <w:bCs/>
+        </w:rPr>
+        <w:t>' (artan şeker) özniteliğinde, yüksek varyans ve sağa çarpıklık gözlemlenmiştir. Bu durum, sınıflandırma algoritmaları için bazı sınıfların daha zor öğrenileceğini işaret eder. Özellikle 'alkol' dağılımının düzgün olmaması, kalite tahminlerinde yanılma riskini artırır. Bu nedenle, model performansını artırmak için veri normalizasyonu veya öznitelik dönüşümleri yapılabilir.</w:t>
+      </w:r>
+    </w:p>
+    <w:p>
+      <w:pPr>
+        <w:rPr>
+          <w:bCs/>
+        </w:rPr>
+      </w:pPr>
+      <w:r>
+        <w:rPr>
+          <w:bCs/>
+        </w:rPr>
         <w:t>Özniteliklerin histogram grafikleri çizilmiş ve her bir özniteliğin veri setindeki dağılımı incelenmiştir. Histogram grafikleri, veri setindeki değerlerin nasıl dağıldığını görmek için kullanılır. Özellikle alkol ve asidite gibi özniteliklerin normal dağılımdan sapmaları analiz edilmiştir.</w:t>
       </w:r>
     </w:p>
@@ -7210,16 +7565,29 @@
         </w:rPr>
       </w:pPr>
       <w:proofErr w:type="spellStart"/>
-      <w:r>
-        <w:rPr>
-          <w:rFonts w:ascii="Consolas" w:eastAsia="Times New Roman" w:hAnsi="Consolas" w:cs="Times New Roman"/>
-          <w:color w:val="CCCCCC"/>
-          <w:sz w:val="21"/>
-          <w:szCs w:val="21"/>
-          <w:lang w:eastAsia="tr-TR"/>
-          <w14:ligatures w14:val="none"/>
-        </w:rPr>
-        <w:t>red_wine.hist</w:t>
+      <w:proofErr w:type="gramStart"/>
+      <w:r>
+        <w:rPr>
+          <w:rFonts w:ascii="Consolas" w:eastAsia="Times New Roman" w:hAnsi="Consolas" w:cs="Times New Roman"/>
+          <w:color w:val="CCCCCC"/>
+          <w:sz w:val="21"/>
+          <w:szCs w:val="21"/>
+          <w:lang w:eastAsia="tr-TR"/>
+          <w14:ligatures w14:val="none"/>
+        </w:rPr>
+        <w:t>red</w:t>
+      </w:r>
+      <w:proofErr w:type="gramEnd"/>
+      <w:r>
+        <w:rPr>
+          <w:rFonts w:ascii="Consolas" w:eastAsia="Times New Roman" w:hAnsi="Consolas" w:cs="Times New Roman"/>
+          <w:color w:val="CCCCCC"/>
+          <w:sz w:val="21"/>
+          <w:szCs w:val="21"/>
+          <w:lang w:eastAsia="tr-TR"/>
+          <w14:ligatures w14:val="none"/>
+        </w:rPr>
+        <w:t>_wine.hist</w:t>
       </w:r>
       <w:proofErr w:type="spellEnd"/>
       <w:r>
@@ -7373,6 +7741,7 @@
         </w:rPr>
       </w:pPr>
       <w:proofErr w:type="spellStart"/>
+      <w:proofErr w:type="gramStart"/>
       <w:r>
         <w:rPr>
           <w:rFonts w:ascii="Consolas" w:eastAsia="Times New Roman" w:hAnsi="Consolas" w:cs="Times New Roman"/>
@@ -7385,6 +7754,7 @@
         <w:t>plt.suptitle</w:t>
       </w:r>
       <w:proofErr w:type="spellEnd"/>
+      <w:proofErr w:type="gramEnd"/>
       <w:r>
         <w:rPr>
           <w:rFonts w:ascii="Consolas" w:eastAsia="Times New Roman" w:hAnsi="Consolas" w:cs="Times New Roman"/>
@@ -7457,6 +7827,7 @@
         </w:rPr>
       </w:pPr>
       <w:proofErr w:type="spellStart"/>
+      <w:proofErr w:type="gramStart"/>
       <w:r>
         <w:rPr>
           <w:rFonts w:ascii="Consolas" w:eastAsia="Times New Roman" w:hAnsi="Consolas" w:cs="Times New Roman"/>
@@ -7469,6 +7840,7 @@
         <w:t>plt.show</w:t>
       </w:r>
       <w:proofErr w:type="spellEnd"/>
+      <w:proofErr w:type="gramEnd"/>
       <w:r>
         <w:rPr>
           <w:rFonts w:ascii="Consolas" w:eastAsia="Times New Roman" w:hAnsi="Consolas" w:cs="Times New Roman"/>
@@ -7558,16 +7930,29 @@
         </w:rPr>
       </w:pPr>
       <w:proofErr w:type="spellStart"/>
-      <w:r>
-        <w:rPr>
-          <w:rFonts w:ascii="Consolas" w:eastAsia="Times New Roman" w:hAnsi="Consolas" w:cs="Times New Roman"/>
-          <w:color w:val="CCCCCC"/>
-          <w:sz w:val="21"/>
-          <w:szCs w:val="21"/>
-          <w:lang w:eastAsia="tr-TR"/>
-          <w14:ligatures w14:val="none"/>
-        </w:rPr>
-        <w:t>white_wine.hist</w:t>
+      <w:proofErr w:type="gramStart"/>
+      <w:r>
+        <w:rPr>
+          <w:rFonts w:ascii="Consolas" w:eastAsia="Times New Roman" w:hAnsi="Consolas" w:cs="Times New Roman"/>
+          <w:color w:val="CCCCCC"/>
+          <w:sz w:val="21"/>
+          <w:szCs w:val="21"/>
+          <w:lang w:eastAsia="tr-TR"/>
+          <w14:ligatures w14:val="none"/>
+        </w:rPr>
+        <w:t>white</w:t>
+      </w:r>
+      <w:proofErr w:type="gramEnd"/>
+      <w:r>
+        <w:rPr>
+          <w:rFonts w:ascii="Consolas" w:eastAsia="Times New Roman" w:hAnsi="Consolas" w:cs="Times New Roman"/>
+          <w:color w:val="CCCCCC"/>
+          <w:sz w:val="21"/>
+          <w:szCs w:val="21"/>
+          <w:lang w:eastAsia="tr-TR"/>
+          <w14:ligatures w14:val="none"/>
+        </w:rPr>
+        <w:t>_wine.hist</w:t>
       </w:r>
       <w:proofErr w:type="spellEnd"/>
       <w:r>
@@ -7721,6 +8106,7 @@
         </w:rPr>
       </w:pPr>
       <w:proofErr w:type="spellStart"/>
+      <w:proofErr w:type="gramStart"/>
       <w:r>
         <w:rPr>
           <w:rFonts w:ascii="Consolas" w:eastAsia="Times New Roman" w:hAnsi="Consolas" w:cs="Times New Roman"/>
@@ -7733,6 +8119,7 @@
         <w:t>plt.suptitle</w:t>
       </w:r>
       <w:proofErr w:type="spellEnd"/>
+      <w:proofErr w:type="gramEnd"/>
       <w:r>
         <w:rPr>
           <w:rFonts w:ascii="Consolas" w:eastAsia="Times New Roman" w:hAnsi="Consolas" w:cs="Times New Roman"/>
@@ -7781,6 +8168,7 @@
         </w:rPr>
       </w:pPr>
       <w:proofErr w:type="spellStart"/>
+      <w:proofErr w:type="gramStart"/>
       <w:r>
         <w:rPr>
           <w:rFonts w:ascii="Consolas" w:eastAsia="Times New Roman" w:hAnsi="Consolas" w:cs="Times New Roman"/>
@@ -7793,6 +8181,7 @@
         <w:t>plt.show</w:t>
       </w:r>
       <w:proofErr w:type="spellEnd"/>
+      <w:proofErr w:type="gramEnd"/>
       <w:r>
         <w:rPr>
           <w:rFonts w:ascii="Consolas" w:eastAsia="Times New Roman" w:hAnsi="Consolas" w:cs="Times New Roman"/>
@@ -7974,6 +8363,7 @@
         </w:rPr>
       </w:pPr>
       <w:proofErr w:type="spellStart"/>
+      <w:proofErr w:type="gramStart"/>
       <w:r>
         <w:rPr>
           <w:rFonts w:ascii="Consolas" w:eastAsia="Times New Roman" w:hAnsi="Consolas" w:cs="Times New Roman"/>
@@ -7986,6 +8376,7 @@
         <w:t>sns.pairplot</w:t>
       </w:r>
       <w:proofErr w:type="spellEnd"/>
+      <w:proofErr w:type="gramEnd"/>
       <w:r>
         <w:rPr>
           <w:rFonts w:ascii="Consolas" w:eastAsia="Times New Roman" w:hAnsi="Consolas" w:cs="Times New Roman"/>
@@ -8106,6 +8497,7 @@
         </w:rPr>
       </w:pPr>
       <w:proofErr w:type="spellStart"/>
+      <w:proofErr w:type="gramStart"/>
       <w:r>
         <w:rPr>
           <w:rFonts w:ascii="Consolas" w:eastAsia="Times New Roman" w:hAnsi="Consolas" w:cs="Times New Roman"/>
@@ -8118,6 +8510,7 @@
         <w:t>plt.suptitle</w:t>
       </w:r>
       <w:proofErr w:type="spellEnd"/>
+      <w:proofErr w:type="gramEnd"/>
       <w:r>
         <w:rPr>
           <w:rFonts w:ascii="Consolas" w:eastAsia="Times New Roman" w:hAnsi="Consolas" w:cs="Times New Roman"/>
@@ -8238,6 +8631,7 @@
         </w:rPr>
       </w:pPr>
       <w:proofErr w:type="spellStart"/>
+      <w:proofErr w:type="gramStart"/>
       <w:r>
         <w:rPr>
           <w:rFonts w:ascii="Consolas" w:eastAsia="Times New Roman" w:hAnsi="Consolas" w:cs="Times New Roman"/>
@@ -8250,6 +8644,7 @@
         <w:t>plt.show</w:t>
       </w:r>
       <w:proofErr w:type="spellEnd"/>
+      <w:proofErr w:type="gramEnd"/>
       <w:r>
         <w:rPr>
           <w:rFonts w:ascii="Consolas" w:eastAsia="Times New Roman" w:hAnsi="Consolas" w:cs="Times New Roman"/>
@@ -8352,6 +8747,7 @@
         </w:rPr>
       </w:pPr>
       <w:proofErr w:type="spellStart"/>
+      <w:proofErr w:type="gramStart"/>
       <w:r>
         <w:rPr>
           <w:rFonts w:ascii="Consolas" w:eastAsia="Times New Roman" w:hAnsi="Consolas" w:cs="Times New Roman"/>
@@ -8364,6 +8760,7 @@
         <w:t>sns.pairplot</w:t>
       </w:r>
       <w:proofErr w:type="spellEnd"/>
+      <w:proofErr w:type="gramEnd"/>
       <w:r>
         <w:rPr>
           <w:rFonts w:ascii="Consolas" w:eastAsia="Times New Roman" w:hAnsi="Consolas" w:cs="Times New Roman"/>
@@ -8484,6 +8881,7 @@
         </w:rPr>
       </w:pPr>
       <w:proofErr w:type="spellStart"/>
+      <w:proofErr w:type="gramStart"/>
       <w:r>
         <w:rPr>
           <w:rFonts w:ascii="Consolas" w:eastAsia="Times New Roman" w:hAnsi="Consolas" w:cs="Times New Roman"/>
@@ -8496,6 +8894,7 @@
         <w:t>plt.suptitle</w:t>
       </w:r>
       <w:proofErr w:type="spellEnd"/>
+      <w:proofErr w:type="gramEnd"/>
       <w:r>
         <w:rPr>
           <w:rFonts w:ascii="Consolas" w:eastAsia="Times New Roman" w:hAnsi="Consolas" w:cs="Times New Roman"/>
@@ -8592,6 +8991,7 @@
         </w:rPr>
       </w:pPr>
       <w:proofErr w:type="spellStart"/>
+      <w:proofErr w:type="gramStart"/>
       <w:r>
         <w:rPr>
           <w:rFonts w:ascii="Consolas" w:eastAsia="Times New Roman" w:hAnsi="Consolas" w:cs="Times New Roman"/>
@@ -8604,6 +9004,7 @@
         <w:t>plt.show</w:t>
       </w:r>
       <w:proofErr w:type="spellEnd"/>
+      <w:proofErr w:type="gramEnd"/>
       <w:r>
         <w:rPr>
           <w:rFonts w:ascii="Consolas" w:eastAsia="Times New Roman" w:hAnsi="Consolas" w:cs="Times New Roman"/>
@@ -8651,55 +9052,6 @@
                 <pic:pic xmlns:pic="http://schemas.openxmlformats.org/drawingml/2006/picture">
                   <pic:nvPicPr>
                     <pic:cNvPr id="205779669" name="Resim 6" descr="metin, kalıp, desen, düzen, tipografi içeren bir resim&#10;&#10;Açıklama otomatik olarak oluşturuldu"/>
-                    <pic:cNvPicPr/>
-                  </pic:nvPicPr>
-                  <pic:blipFill>
-                    <a:blip r:embed="rId12" cstate="print">
-                      <a:extLst>
-                        <a:ext uri="{28A0092B-C50C-407E-A947-70E740481C1C}">
-                          <a14:useLocalDpi xmlns:a14="http://schemas.microsoft.com/office/drawing/2010/main" val="0"/>
-                        </a:ext>
-                      </a:extLst>
-                    </a:blip>
-                    <a:stretch>
-                      <a:fillRect/>
-                    </a:stretch>
-                  </pic:blipFill>
-                  <pic:spPr>
-                    <a:xfrm>
-                      <a:off x="0" y="0"/>
-                      <a:ext cx="5943600" cy="5943600"/>
-                    </a:xfrm>
-                    <a:prstGeom prst="rect">
-                      <a:avLst/>
-                    </a:prstGeom>
-                  </pic:spPr>
-                </pic:pic>
-              </a:graphicData>
-            </a:graphic>
-          </wp:inline>
-        </w:drawing>
-      </w:r>
-      <w:r>
-        <w:rPr>
-          <w:b/>
-          <w:bCs/>
-          <w:noProof/>
-        </w:rPr>
-        <w:lastRenderedPageBreak/>
-        <w:drawing>
-          <wp:inline distT="0" distB="0" distL="0" distR="0" wp14:anchorId="0FE640A4" wp14:editId="11C082CB">
-            <wp:extent cx="5943600" cy="5943600"/>
-            <wp:effectExtent l="0" t="0" r="0" b="0"/>
-            <wp:docPr id="276472024" name="Resim 7" descr="metin, kalıp, desen, düzen, el yazısı içeren bir resim&#10;&#10;Açıklama otomatik olarak oluşturuldu"/>
-            <wp:cNvGraphicFramePr>
-              <a:graphicFrameLocks xmlns:a="http://schemas.openxmlformats.org/drawingml/2006/main" noChangeAspect="1"/>
-            </wp:cNvGraphicFramePr>
-            <a:graphic xmlns:a="http://schemas.openxmlformats.org/drawingml/2006/main">
-              <a:graphicData uri="http://schemas.openxmlformats.org/drawingml/2006/picture">
-                <pic:pic xmlns:pic="http://schemas.openxmlformats.org/drawingml/2006/picture">
-                  <pic:nvPicPr>
-                    <pic:cNvPr id="276472024" name="Resim 7" descr="metin, kalıp, desen, düzen, el yazısı içeren bir resim&#10;&#10;Açıklama otomatik olarak oluşturuldu"/>
                     <pic:cNvPicPr/>
                   </pic:nvPicPr>
                   <pic:blipFill>
@@ -8729,143 +9081,18 @@
           </wp:inline>
         </w:drawing>
       </w:r>
-    </w:p>
-    <w:p>
-      <w:pPr>
-        <w:rPr>
-          <w:b/>
-          <w:bCs/>
-        </w:rPr>
-      </w:pPr>
-    </w:p>
-    <w:p>
-      <w:proofErr w:type="spellStart"/>
-      <w:r>
-        <w:t>Scatter</w:t>
-      </w:r>
-      <w:proofErr w:type="spellEnd"/>
-      <w:r>
-        <w:t xml:space="preserve"> </w:t>
-      </w:r>
-      <w:proofErr w:type="spellStart"/>
-      <w:r>
-        <w:t>plot</w:t>
-      </w:r>
-      <w:proofErr w:type="spellEnd"/>
-      <w:r>
-        <w:t xml:space="preserve"> grafikleri, özniteliklerin birbirleriyle olan ilişkisini incelemek için kullanılmıştır. Özellikle </w:t>
-      </w:r>
-      <w:r>
-        <w:rPr>
-          <w:b/>
-          <w:bCs/>
-        </w:rPr>
-        <w:t>alkol</w:t>
-      </w:r>
-      <w:r>
-        <w:t xml:space="preserve"> ile </w:t>
-      </w:r>
-      <w:r>
-        <w:rPr>
-          <w:b/>
-          <w:bCs/>
-        </w:rPr>
-        <w:t>kalite</w:t>
-      </w:r>
-      <w:r>
-        <w:t xml:space="preserve"> arasındaki ilişki dikkat çekicidir. Alkol oranı arttıkça kalite puanlarının da arttığı gözlemlenmiştir. Aşağıda bu grafikle ilgili bir örnek yer almaktadır.</w:t>
-      </w:r>
-    </w:p>
-    <w:p>
-      <w:pPr>
-        <w:rPr>
-          <w:b/>
-          <w:bCs/>
-        </w:rPr>
-      </w:pPr>
-    </w:p>
-    <w:p>
-      <w:pPr>
-        <w:rPr>
-          <w:b/>
-          <w:bCs/>
-        </w:rPr>
-      </w:pPr>
-    </w:p>
-    <w:p>
-      <w:pPr>
-        <w:rPr>
-          <w:b/>
-          <w:bCs/>
-        </w:rPr>
-      </w:pPr>
-    </w:p>
-    <w:p>
-      <w:pPr>
-        <w:rPr>
-          <w:b/>
-          <w:bCs/>
-        </w:rPr>
-      </w:pPr>
-    </w:p>
-    <w:p>
-      <w:pPr>
-        <w:rPr>
-          <w:b/>
-          <w:bCs/>
-        </w:rPr>
-      </w:pPr>
-      <w:r>
-        <w:rPr>
-          <w:b/>
-          <w:bCs/>
-        </w:rPr>
-        <w:lastRenderedPageBreak/>
-        <w:t xml:space="preserve">11) </w:t>
-      </w:r>
-      <w:proofErr w:type="spellStart"/>
-      <w:r>
-        <w:rPr>
-          <w:b/>
-          <w:bCs/>
-        </w:rPr>
-        <w:t>Scatter</w:t>
-      </w:r>
-      <w:proofErr w:type="spellEnd"/>
-      <w:r>
-        <w:rPr>
-          <w:b/>
-          <w:bCs/>
-        </w:rPr>
-        <w:t xml:space="preserve"> </w:t>
-      </w:r>
-      <w:proofErr w:type="spellStart"/>
-      <w:r>
-        <w:rPr>
-          <w:b/>
-          <w:bCs/>
-        </w:rPr>
-        <w:t>Plot</w:t>
-      </w:r>
-      <w:proofErr w:type="spellEnd"/>
-      <w:r>
-        <w:rPr>
-          <w:b/>
-          <w:bCs/>
-        </w:rPr>
-        <w:t xml:space="preserve"> ile Özniteliklerin Sınıf Ayrımını Gösterme</w:t>
-      </w:r>
       <w:r>
         <w:rPr>
           <w:b/>
           <w:bCs/>
           <w:noProof/>
         </w:rPr>
+        <w:lastRenderedPageBreak/>
         <w:drawing>
-          <wp:inline distT="0" distB="0" distL="0" distR="0" wp14:anchorId="518C9923" wp14:editId="5098D216">
+          <wp:inline distT="0" distB="0" distL="0" distR="0" wp14:anchorId="0FE640A4" wp14:editId="11C082CB">
             <wp:extent cx="5943600" cy="5943600"/>
             <wp:effectExtent l="0" t="0" r="0" b="0"/>
-            <wp:docPr id="986634397" name="Resim 8" descr="metin, el yazısı, kalıp, desen, düzen içeren bir resim&#10;&#10;Açıklama otomatik olarak oluşturuldu"/>
+            <wp:docPr id="276472024" name="Resim 7" descr="metin, kalıp, desen, düzen, el yazısı içeren bir resim&#10;&#10;Açıklama otomatik olarak oluşturuldu"/>
             <wp:cNvGraphicFramePr>
               <a:graphicFrameLocks xmlns:a="http://schemas.openxmlformats.org/drawingml/2006/main" noChangeAspect="1"/>
             </wp:cNvGraphicFramePr>
@@ -8873,7 +9100,7 @@
               <a:graphicData uri="http://schemas.openxmlformats.org/drawingml/2006/picture">
                 <pic:pic xmlns:pic="http://schemas.openxmlformats.org/drawingml/2006/picture">
                   <pic:nvPicPr>
-                    <pic:cNvPr id="986634397" name="Resim 8" descr="metin, el yazısı, kalıp, desen, düzen içeren bir resim&#10;&#10;Açıklama otomatik olarak oluşturuldu"/>
+                    <pic:cNvPr id="276472024" name="Resim 7" descr="metin, kalıp, desen, düzen, el yazısı içeren bir resim&#10;&#10;Açıklama otomatik olarak oluşturuldu"/>
                     <pic:cNvPicPr/>
                   </pic:nvPicPr>
                   <pic:blipFill>
@@ -8903,6 +9130,232 @@
           </wp:inline>
         </w:drawing>
       </w:r>
+    </w:p>
+    <w:p>
+      <w:pPr>
+        <w:rPr>
+          <w:b/>
+          <w:bCs/>
+        </w:rPr>
+      </w:pPr>
+    </w:p>
+    <w:p>
+      <w:proofErr w:type="spellStart"/>
+      <w:r>
+        <w:t>Scatter</w:t>
+      </w:r>
+      <w:proofErr w:type="spellEnd"/>
+      <w:r>
+        <w:t xml:space="preserve"> </w:t>
+      </w:r>
+      <w:proofErr w:type="spellStart"/>
+      <w:r>
+        <w:t>plot</w:t>
+      </w:r>
+      <w:proofErr w:type="spellEnd"/>
+      <w:r>
+        <w:t xml:space="preserve"> grafikleri, özniteliklerin birbirleriyle olan ilişkisini incelemek için kullanılmıştır. Özellikle </w:t>
+      </w:r>
+      <w:r>
+        <w:rPr>
+          <w:b/>
+          <w:bCs/>
+        </w:rPr>
+        <w:t>alkol</w:t>
+      </w:r>
+      <w:r>
+        <w:t xml:space="preserve"> ile </w:t>
+      </w:r>
+      <w:r>
+        <w:rPr>
+          <w:b/>
+          <w:bCs/>
+        </w:rPr>
+        <w:t>kalite</w:t>
+      </w:r>
+      <w:r>
+        <w:t xml:space="preserve"> arasındaki ilişki dikkat çekicidir. Alkol oranı arttıkça kalite puanlarının da arttığı gözlemlenmiştir. Aşağıda bu grafikle ilgili bir örnek yer almaktadır.</w:t>
+      </w:r>
+    </w:p>
+    <w:p>
+      <w:pPr>
+        <w:rPr>
+          <w:b/>
+          <w:bCs/>
+        </w:rPr>
+      </w:pPr>
+    </w:p>
+    <w:p>
+      <w:pPr>
+        <w:rPr>
+          <w:b/>
+          <w:bCs/>
+        </w:rPr>
+      </w:pPr>
+    </w:p>
+    <w:p>
+      <w:pPr>
+        <w:rPr>
+          <w:b/>
+          <w:bCs/>
+        </w:rPr>
+      </w:pPr>
+    </w:p>
+    <w:p>
+      <w:pPr>
+        <w:rPr>
+          <w:b/>
+          <w:bCs/>
+        </w:rPr>
+      </w:pPr>
+    </w:p>
+    <w:p>
+      <w:pPr>
+        <w:rPr>
+          <w:b/>
+          <w:bCs/>
+        </w:rPr>
+      </w:pPr>
+      <w:r>
+        <w:rPr>
+          <w:b/>
+          <w:bCs/>
+        </w:rPr>
+        <w:lastRenderedPageBreak/>
+        <w:t xml:space="preserve">11) </w:t>
+      </w:r>
+      <w:proofErr w:type="spellStart"/>
+      <w:r>
+        <w:rPr>
+          <w:b/>
+          <w:bCs/>
+        </w:rPr>
+        <w:t>Scatter</w:t>
+      </w:r>
+      <w:proofErr w:type="spellEnd"/>
+      <w:r>
+        <w:rPr>
+          <w:b/>
+          <w:bCs/>
+        </w:rPr>
+        <w:t xml:space="preserve"> </w:t>
+      </w:r>
+      <w:proofErr w:type="spellStart"/>
+      <w:r>
+        <w:rPr>
+          <w:b/>
+          <w:bCs/>
+        </w:rPr>
+        <w:t>Plot</w:t>
+      </w:r>
+      <w:proofErr w:type="spellEnd"/>
+      <w:r>
+        <w:rPr>
+          <w:b/>
+          <w:bCs/>
+        </w:rPr>
+        <w:t xml:space="preserve"> ile Özniteliklerin Sınıf Ayrımını Gösterme</w:t>
+      </w:r>
+    </w:p>
+    <w:p>
+      <w:proofErr w:type="spellStart"/>
+      <w:r>
+        <w:t>Scatter</w:t>
+      </w:r>
+      <w:proofErr w:type="spellEnd"/>
+      <w:r>
+        <w:t xml:space="preserve"> </w:t>
+      </w:r>
+      <w:proofErr w:type="spellStart"/>
+      <w:r>
+        <w:t>plot</w:t>
+      </w:r>
+      <w:proofErr w:type="spellEnd"/>
+      <w:r>
+        <w:t xml:space="preserve"> ile öznitelikler arasındaki sınıf ayrımını incelemek oldukça önemlidir. Bu grafikte, özellikle "</w:t>
+      </w:r>
+      <w:proofErr w:type="spellStart"/>
+      <w:r>
+        <w:t>alcohol</w:t>
+      </w:r>
+      <w:proofErr w:type="spellEnd"/>
+      <w:r>
+        <w:t>" (alkol) ve "</w:t>
+      </w:r>
+      <w:proofErr w:type="spellStart"/>
+      <w:r>
+        <w:t>quality</w:t>
+      </w:r>
+      <w:proofErr w:type="spellEnd"/>
+      <w:r>
+        <w:t>" (kalite) arasındaki ilişki incelendiğinde, alkol oranı arttıkça şarap kalitesinin de arttığı gözlemlenmektedir. Bu ilişki, alkol özniteliğinin kalite tahminlerinde önemli bir belirleyici olduğunu göstermektedir. Ancak, veri setindeki sınıflar arasındaki dengesizlik nedeniyle, yüksek kaliteli şarapların (örneğin 8 ve 9 kalitesindeki şaraplar) daha az örneğe sahip olması, bu sınıflar için tahmin doğruluğunu azaltabilir. Bu sınıf dengesizliği, modelin düşük kaliteli şarapları daha iyi tahmin etmesine, ancak yüksek kaliteli şaraplar için zorluk yaşamasına yol açabilir.</w:t>
+      </w:r>
+    </w:p>
+    <w:p>
+      <w:r>
+        <w:rPr>
+          <w:b/>
+          <w:bCs/>
+          <w:noProof/>
+        </w:rPr>
+        <w:t xml:space="preserve"> </w:t>
+      </w:r>
+      <w:r>
+        <w:rPr>
+          <w:b/>
+          <w:bCs/>
+          <w:noProof/>
+        </w:rPr>
+        <w:drawing>
+          <wp:inline distT="0" distB="0" distL="0" distR="0" wp14:anchorId="3B1B6F20" wp14:editId="3A044E2B">
+            <wp:extent cx="6128951" cy="6128951"/>
+            <wp:effectExtent l="0" t="0" r="5715" b="5715"/>
+            <wp:docPr id="986634397" name="Resim 8" descr="metin, el yazısı, kalıp, desen, düzen içeren bir resim&#10;&#10;Açıklama otomatik olarak oluşturuldu"/>
+            <wp:cNvGraphicFramePr>
+              <a:graphicFrameLocks xmlns:a="http://schemas.openxmlformats.org/drawingml/2006/main" noChangeAspect="1"/>
+            </wp:cNvGraphicFramePr>
+            <a:graphic xmlns:a="http://schemas.openxmlformats.org/drawingml/2006/main">
+              <a:graphicData uri="http://schemas.openxmlformats.org/drawingml/2006/picture">
+                <pic:pic xmlns:pic="http://schemas.openxmlformats.org/drawingml/2006/picture">
+                  <pic:nvPicPr>
+                    <pic:cNvPr id="986634397" name="Resim 8" descr="metin, el yazısı, kalıp, desen, düzen içeren bir resim&#10;&#10;Açıklama otomatik olarak oluşturuldu"/>
+                    <pic:cNvPicPr/>
+                  </pic:nvPicPr>
+                  <pic:blipFill>
+                    <a:blip r:embed="rId15" cstate="print">
+                      <a:extLst>
+                        <a:ext uri="{28A0092B-C50C-407E-A947-70E740481C1C}">
+                          <a14:useLocalDpi xmlns:a14="http://schemas.microsoft.com/office/drawing/2010/main" val="0"/>
+                        </a:ext>
+                      </a:extLst>
+                    </a:blip>
+                    <a:stretch>
+                      <a:fillRect/>
+                    </a:stretch>
+                  </pic:blipFill>
+                  <pic:spPr>
+                    <a:xfrm>
+                      <a:off x="0" y="0"/>
+                      <a:ext cx="6136441" cy="6136441"/>
+                    </a:xfrm>
+                    <a:prstGeom prst="rect">
+                      <a:avLst/>
+                    </a:prstGeom>
+                  </pic:spPr>
+                </pic:pic>
+              </a:graphicData>
+            </a:graphic>
+          </wp:inline>
+        </w:drawing>
+      </w:r>
+    </w:p>
+    <w:p>
+      <w:pPr>
+        <w:rPr>
+          <w:b/>
+          <w:bCs/>
+        </w:rPr>
+      </w:pPr>
       <w:r>
         <w:rPr>
           <w:b/>
@@ -8926,7 +9379,7 @@
                     <pic:cNvPicPr/>
                   </pic:nvPicPr>
                   <pic:blipFill>
-                    <a:blip r:embed="rId15" cstate="print">
+                    <a:blip r:embed="rId16" cstate="print">
                       <a:extLst>
                         <a:ext uri="{28A0092B-C50C-407E-A947-70E740481C1C}">
                           <a14:useLocalDpi xmlns:a14="http://schemas.microsoft.com/office/drawing/2010/main" val="0"/>
@@ -9001,6 +9454,7 @@
         </w:rPr>
       </w:pPr>
       <w:proofErr w:type="spellStart"/>
+      <w:proofErr w:type="gramStart"/>
       <w:r>
         <w:rPr>
           <w:rFonts w:ascii="Consolas" w:eastAsia="Times New Roman" w:hAnsi="Consolas" w:cs="Times New Roman"/>
@@ -9013,6 +9467,7 @@
         <w:t>sns.scatterplot</w:t>
       </w:r>
       <w:proofErr w:type="spellEnd"/>
+      <w:proofErr w:type="gramEnd"/>
       <w:r>
         <w:rPr>
           <w:rFonts w:ascii="Consolas" w:eastAsia="Times New Roman" w:hAnsi="Consolas" w:cs="Times New Roman"/>
@@ -9221,6 +9676,7 @@
         </w:rPr>
       </w:pPr>
       <w:proofErr w:type="spellStart"/>
+      <w:proofErr w:type="gramStart"/>
       <w:r>
         <w:rPr>
           <w:rFonts w:ascii="Consolas" w:eastAsia="Times New Roman" w:hAnsi="Consolas" w:cs="Times New Roman"/>
@@ -9233,6 +9689,7 @@
         <w:t>plt.title</w:t>
       </w:r>
       <w:proofErr w:type="spellEnd"/>
+      <w:proofErr w:type="gramEnd"/>
       <w:r>
         <w:rPr>
           <w:rFonts w:ascii="Consolas" w:eastAsia="Times New Roman" w:hAnsi="Consolas" w:cs="Times New Roman"/>
@@ -9353,6 +9810,7 @@
         </w:rPr>
       </w:pPr>
       <w:proofErr w:type="spellStart"/>
+      <w:proofErr w:type="gramStart"/>
       <w:r>
         <w:rPr>
           <w:rFonts w:ascii="Consolas" w:eastAsia="Times New Roman" w:hAnsi="Consolas" w:cs="Times New Roman"/>
@@ -9365,6 +9823,7 @@
         <w:t>plt.show</w:t>
       </w:r>
       <w:proofErr w:type="spellEnd"/>
+      <w:proofErr w:type="gramEnd"/>
       <w:r>
         <w:rPr>
           <w:rFonts w:ascii="Consolas" w:eastAsia="Times New Roman" w:hAnsi="Consolas" w:cs="Times New Roman"/>
@@ -9405,6 +9864,7 @@
         </w:rPr>
       </w:pPr>
       <w:proofErr w:type="spellStart"/>
+      <w:proofErr w:type="gramStart"/>
       <w:r>
         <w:rPr>
           <w:rFonts w:ascii="Consolas" w:eastAsia="Times New Roman" w:hAnsi="Consolas" w:cs="Times New Roman"/>
@@ -9417,6 +9877,7 @@
         <w:t>sns.scatterplot</w:t>
       </w:r>
       <w:proofErr w:type="spellEnd"/>
+      <w:proofErr w:type="gramEnd"/>
       <w:r>
         <w:rPr>
           <w:rFonts w:ascii="Consolas" w:eastAsia="Times New Roman" w:hAnsi="Consolas" w:cs="Times New Roman"/>
@@ -9625,6 +10086,7 @@
         </w:rPr>
       </w:pPr>
       <w:proofErr w:type="spellStart"/>
+      <w:proofErr w:type="gramStart"/>
       <w:r>
         <w:rPr>
           <w:rFonts w:ascii="Consolas" w:eastAsia="Times New Roman" w:hAnsi="Consolas" w:cs="Times New Roman"/>
@@ -9637,6 +10099,7 @@
         <w:t>plt.title</w:t>
       </w:r>
       <w:proofErr w:type="spellEnd"/>
+      <w:proofErr w:type="gramEnd"/>
       <w:r>
         <w:rPr>
           <w:rFonts w:ascii="Consolas" w:eastAsia="Times New Roman" w:hAnsi="Consolas" w:cs="Times New Roman"/>
@@ -9733,6 +10196,7 @@
         </w:rPr>
       </w:pPr>
       <w:proofErr w:type="spellStart"/>
+      <w:proofErr w:type="gramStart"/>
       <w:r>
         <w:rPr>
           <w:rFonts w:ascii="Consolas" w:eastAsia="Times New Roman" w:hAnsi="Consolas" w:cs="Times New Roman"/>
@@ -9745,6 +10209,7 @@
         <w:t>plt.show</w:t>
       </w:r>
       <w:proofErr w:type="spellEnd"/>
+      <w:proofErr w:type="gramEnd"/>
       <w:r>
         <w:rPr>
           <w:rFonts w:ascii="Consolas" w:eastAsia="Times New Roman" w:hAnsi="Consolas" w:cs="Times New Roman"/>
@@ -9821,6 +10286,11 @@
       </w:r>
     </w:p>
     <w:p>
+      <w:pPr>
+        <w:rPr>
+          <w:noProof/>
+        </w:rPr>
+      </w:pPr>
       <w:proofErr w:type="spellStart"/>
       <w:r>
         <w:t>Violin</w:t>
@@ -9835,18 +10305,67 @@
       </w:r>
       <w:proofErr w:type="spellEnd"/>
       <w:r>
-        <w:t xml:space="preserve"> ile her bir sınıfın yoğunluğunu göstereceğiz.</w:t>
-      </w:r>
-    </w:p>
-    <w:p>
+        <w:t xml:space="preserve"> grafikleri, özniteliklerin sınıflar içerisindeki yoğunluk dağılımını göstermek için oldukça faydalıdır. Bu grafiklerde "</w:t>
+      </w:r>
+      <w:proofErr w:type="spellStart"/>
+      <w:r>
+        <w:t>alcohol</w:t>
+      </w:r>
+      <w:proofErr w:type="spellEnd"/>
+      <w:r>
+        <w:t>" (alkol) ve "</w:t>
+      </w:r>
+      <w:proofErr w:type="spellStart"/>
+      <w:r>
+        <w:t>quality</w:t>
+      </w:r>
+      <w:proofErr w:type="spellEnd"/>
+      <w:r>
+        <w:t xml:space="preserve">" (kalite) arasındaki ilişki görselleştirildiğinde, alkol oranının kalite sınıfları içerisinde farklı yoğunluklarda dağıldığı gözlemlenmiştir. Özellikle daha düşük kalite sınıflarında alkol oranının geniş bir dağılım gösterdiği, yüksek kalite sınıflarında ise alkol oranının daha dar bir aralıkta yoğunlaştığı dikkat çekmektedir. Bu </w:t>
+      </w:r>
+      <w:proofErr w:type="gramStart"/>
+      <w:r>
+        <w:t>da,</w:t>
+      </w:r>
+      <w:proofErr w:type="gramEnd"/>
+      <w:r>
+        <w:t xml:space="preserve"> yüksek kaliteli şarapların genellikle daha belirli alkol oranlarına sahip olduğunu, düşük kaliteli şarapların ise daha geniş bir aralıkta alkol oranlarına sahip olabileceğini göstermektedir. </w:t>
+      </w:r>
+      <w:proofErr w:type="spellStart"/>
+      <w:r>
+        <w:t>Violin</w:t>
+      </w:r>
+      <w:proofErr w:type="spellEnd"/>
+      <w:r>
+        <w:t xml:space="preserve"> </w:t>
+      </w:r>
+      <w:proofErr w:type="spellStart"/>
+      <w:r>
+        <w:t>plot</w:t>
+      </w:r>
+      <w:proofErr w:type="spellEnd"/>
+      <w:r>
+        <w:t xml:space="preserve"> grafikleri, sınıfların yoğunluk farklarını anlamak ve özniteliklerin sınıflar üzerindeki etkisini analiz etmek için güçlü bir araçtır.</w:t>
+      </w:r>
       <w:r>
         <w:rPr>
           <w:noProof/>
         </w:rPr>
+        <w:t xml:space="preserve"> </w:t>
+      </w:r>
+    </w:p>
+    <w:p>
+      <w:pPr>
+        <w:jc w:val="center"/>
+      </w:pPr>
+      <w:r>
+        <w:rPr>
+          <w:noProof/>
+        </w:rPr>
         <w:drawing>
-          <wp:inline distT="0" distB="0" distL="0" distR="0" wp14:anchorId="6FF2DAAE" wp14:editId="7BB64F67">
-            <wp:extent cx="5943600" cy="3566160"/>
-            <wp:effectExtent l="0" t="0" r="0" b="0"/>
+          <wp:inline distT="0" distB="0" distL="0" distR="0" wp14:anchorId="61C311C6" wp14:editId="0FC93179">
+            <wp:extent cx="5008606" cy="3005164"/>
+            <wp:effectExtent l="0" t="0" r="1905" b="5080"/>
             <wp:docPr id="1897782024" name="Resim 10" descr="diyagram, öykü gelişim çizgisi; kumpas; grafiğini çıkarma, ekran görüntüsü, çizgi içeren bir resim&#10;&#10;Açıklama otomatik olarak oluşturuldu"/>
             <wp:cNvGraphicFramePr>
               <a:graphicFrameLocks xmlns:a="http://schemas.openxmlformats.org/drawingml/2006/main" noChangeAspect="1"/>
@@ -9856,52 +10375,6 @@
                 <pic:pic xmlns:pic="http://schemas.openxmlformats.org/drawingml/2006/picture">
                   <pic:nvPicPr>
                     <pic:cNvPr id="1897782024" name="Resim 10" descr="diyagram, öykü gelişim çizgisi; kumpas; grafiğini çıkarma, ekran görüntüsü, çizgi içeren bir resim&#10;&#10;Açıklama otomatik olarak oluşturuldu"/>
-                    <pic:cNvPicPr/>
-                  </pic:nvPicPr>
-                  <pic:blipFill>
-                    <a:blip r:embed="rId16">
-                      <a:extLst>
-                        <a:ext uri="{28A0092B-C50C-407E-A947-70E740481C1C}">
-                          <a14:useLocalDpi xmlns:a14="http://schemas.microsoft.com/office/drawing/2010/main" val="0"/>
-                        </a:ext>
-                      </a:extLst>
-                    </a:blip>
-                    <a:stretch>
-                      <a:fillRect/>
-                    </a:stretch>
-                  </pic:blipFill>
-                  <pic:spPr>
-                    <a:xfrm>
-                      <a:off x="0" y="0"/>
-                      <a:ext cx="5943600" cy="3566160"/>
-                    </a:xfrm>
-                    <a:prstGeom prst="rect">
-                      <a:avLst/>
-                    </a:prstGeom>
-                  </pic:spPr>
-                </pic:pic>
-              </a:graphicData>
-            </a:graphic>
-          </wp:inline>
-        </w:drawing>
-      </w:r>
-      <w:r>
-        <w:rPr>
-          <w:noProof/>
-        </w:rPr>
-        <w:drawing>
-          <wp:inline distT="0" distB="0" distL="0" distR="0" wp14:anchorId="038C02C2" wp14:editId="56B7F2F6">
-            <wp:extent cx="5943600" cy="3566160"/>
-            <wp:effectExtent l="0" t="0" r="0" b="0"/>
-            <wp:docPr id="877250809" name="Resim 11" descr="diyagram, öykü gelişim çizgisi; kumpas; grafiğini çıkarma, çizgi, ekran görüntüsü içeren bir resim&#10;&#10;Açıklama otomatik olarak oluşturuldu"/>
-            <wp:cNvGraphicFramePr>
-              <a:graphicFrameLocks xmlns:a="http://schemas.openxmlformats.org/drawingml/2006/main" noChangeAspect="1"/>
-            </wp:cNvGraphicFramePr>
-            <a:graphic xmlns:a="http://schemas.openxmlformats.org/drawingml/2006/main">
-              <a:graphicData uri="http://schemas.openxmlformats.org/drawingml/2006/picture">
-                <pic:pic xmlns:pic="http://schemas.openxmlformats.org/drawingml/2006/picture">
-                  <pic:nvPicPr>
-                    <pic:cNvPr id="877250809" name="Resim 11" descr="diyagram, öykü gelişim çizgisi; kumpas; grafiğini çıkarma, çizgi, ekran görüntüsü içeren bir resim&#10;&#10;Açıklama otomatik olarak oluşturuldu"/>
                     <pic:cNvPicPr/>
                   </pic:nvPicPr>
                   <pic:blipFill>
@@ -9919,7 +10392,7 @@
                   <pic:spPr>
                     <a:xfrm>
                       <a:off x="0" y="0"/>
-                      <a:ext cx="5943600" cy="3566160"/>
+                      <a:ext cx="5019461" cy="3011677"/>
                     </a:xfrm>
                     <a:prstGeom prst="rect">
                       <a:avLst/>
@@ -9934,6 +10407,57 @@
     </w:p>
     <w:p>
       <w:pPr>
+        <w:jc w:val="center"/>
+      </w:pPr>
+      <w:r>
+        <w:rPr>
+          <w:noProof/>
+        </w:rPr>
+        <w:drawing>
+          <wp:inline distT="0" distB="0" distL="0" distR="0" wp14:anchorId="038C02C2" wp14:editId="443EB495">
+            <wp:extent cx="5382055" cy="3229233"/>
+            <wp:effectExtent l="0" t="0" r="9525" b="9525"/>
+            <wp:docPr id="877250809" name="Resim 11" descr="diyagram, öykü gelişim çizgisi; kumpas; grafiğini çıkarma, çizgi, ekran görüntüsü içeren bir resim&#10;&#10;Açıklama otomatik olarak oluşturuldu"/>
+            <wp:cNvGraphicFramePr>
+              <a:graphicFrameLocks xmlns:a="http://schemas.openxmlformats.org/drawingml/2006/main" noChangeAspect="1"/>
+            </wp:cNvGraphicFramePr>
+            <a:graphic xmlns:a="http://schemas.openxmlformats.org/drawingml/2006/main">
+              <a:graphicData uri="http://schemas.openxmlformats.org/drawingml/2006/picture">
+                <pic:pic xmlns:pic="http://schemas.openxmlformats.org/drawingml/2006/picture">
+                  <pic:nvPicPr>
+                    <pic:cNvPr id="877250809" name="Resim 11" descr="diyagram, öykü gelişim çizgisi; kumpas; grafiğini çıkarma, çizgi, ekran görüntüsü içeren bir resim&#10;&#10;Açıklama otomatik olarak oluşturuldu"/>
+                    <pic:cNvPicPr/>
+                  </pic:nvPicPr>
+                  <pic:blipFill>
+                    <a:blip r:embed="rId18">
+                      <a:extLst>
+                        <a:ext uri="{28A0092B-C50C-407E-A947-70E740481C1C}">
+                          <a14:useLocalDpi xmlns:a14="http://schemas.microsoft.com/office/drawing/2010/main" val="0"/>
+                        </a:ext>
+                      </a:extLst>
+                    </a:blip>
+                    <a:stretch>
+                      <a:fillRect/>
+                    </a:stretch>
+                  </pic:blipFill>
+                  <pic:spPr>
+                    <a:xfrm>
+                      <a:off x="0" y="0"/>
+                      <a:ext cx="5382055" cy="3229233"/>
+                    </a:xfrm>
+                    <a:prstGeom prst="rect">
+                      <a:avLst/>
+                    </a:prstGeom>
+                  </pic:spPr>
+                </pic:pic>
+              </a:graphicData>
+            </a:graphic>
+          </wp:inline>
+        </w:drawing>
+      </w:r>
+    </w:p>
+    <w:p>
+      <w:pPr>
         <w:shd w:val="clear" w:color="auto" w:fill="1F1F1F"/>
         <w:spacing w:after="0" w:line="285" w:lineRule="atLeast"/>
         <w:rPr>
@@ -9954,6 +10478,7 @@
           <w:lang w:eastAsia="tr-TR"/>
           <w14:ligatures w14:val="none"/>
         </w:rPr>
+        <w:lastRenderedPageBreak/>
         <w:t xml:space="preserve"># </w:t>
       </w:r>
       <w:proofErr w:type="spellStart"/>
@@ -10056,6 +10581,7 @@
         </w:rPr>
       </w:pPr>
       <w:proofErr w:type="spellStart"/>
+      <w:proofErr w:type="gramStart"/>
       <w:r>
         <w:rPr>
           <w:rFonts w:ascii="Consolas" w:eastAsia="Times New Roman" w:hAnsi="Consolas" w:cs="Times New Roman"/>
@@ -10068,6 +10594,7 @@
         <w:t>plt.figure</w:t>
       </w:r>
       <w:proofErr w:type="spellEnd"/>
+      <w:proofErr w:type="gramEnd"/>
       <w:r>
         <w:rPr>
           <w:rFonts w:ascii="Consolas" w:eastAsia="Times New Roman" w:hAnsi="Consolas" w:cs="Times New Roman"/>
@@ -10173,19 +10700,20 @@
         </w:rPr>
       </w:pPr>
       <w:proofErr w:type="spellStart"/>
-      <w:r>
-        <w:rPr>
-          <w:rFonts w:ascii="Consolas" w:eastAsia="Times New Roman" w:hAnsi="Consolas" w:cs="Times New Roman"/>
-          <w:color w:val="CCCCCC"/>
-          <w:sz w:val="21"/>
-          <w:szCs w:val="21"/>
-          <w:lang w:eastAsia="tr-TR"/>
-          <w14:ligatures w14:val="none"/>
-        </w:rPr>
-        <w:lastRenderedPageBreak/>
+      <w:proofErr w:type="gramStart"/>
+      <w:r>
+        <w:rPr>
+          <w:rFonts w:ascii="Consolas" w:eastAsia="Times New Roman" w:hAnsi="Consolas" w:cs="Times New Roman"/>
+          <w:color w:val="CCCCCC"/>
+          <w:sz w:val="21"/>
+          <w:szCs w:val="21"/>
+          <w:lang w:eastAsia="tr-TR"/>
+          <w14:ligatures w14:val="none"/>
+        </w:rPr>
         <w:t>sns.violinplot</w:t>
       </w:r>
       <w:proofErr w:type="spellEnd"/>
+      <w:proofErr w:type="gramEnd"/>
       <w:r>
         <w:rPr>
           <w:rFonts w:ascii="Consolas" w:eastAsia="Times New Roman" w:hAnsi="Consolas" w:cs="Times New Roman"/>
@@ -10394,6 +10922,7 @@
         </w:rPr>
       </w:pPr>
       <w:proofErr w:type="spellStart"/>
+      <w:proofErr w:type="gramStart"/>
       <w:r>
         <w:rPr>
           <w:rFonts w:ascii="Consolas" w:eastAsia="Times New Roman" w:hAnsi="Consolas" w:cs="Times New Roman"/>
@@ -10406,6 +10935,7 @@
         <w:t>plt.title</w:t>
       </w:r>
       <w:proofErr w:type="spellEnd"/>
+      <w:proofErr w:type="gramEnd"/>
       <w:r>
         <w:rPr>
           <w:rFonts w:ascii="Consolas" w:eastAsia="Times New Roman" w:hAnsi="Consolas" w:cs="Times New Roman"/>
@@ -10574,6 +11104,7 @@
         </w:rPr>
       </w:pPr>
       <w:proofErr w:type="spellStart"/>
+      <w:proofErr w:type="gramStart"/>
       <w:r>
         <w:rPr>
           <w:rFonts w:ascii="Consolas" w:eastAsia="Times New Roman" w:hAnsi="Consolas" w:cs="Times New Roman"/>
@@ -10586,6 +11117,7 @@
         <w:t>plt.show</w:t>
       </w:r>
       <w:proofErr w:type="spellEnd"/>
+      <w:proofErr w:type="gramEnd"/>
       <w:r>
         <w:rPr>
           <w:rFonts w:ascii="Consolas" w:eastAsia="Times New Roman" w:hAnsi="Consolas" w:cs="Times New Roman"/>
@@ -10712,6 +11244,7 @@
         </w:rPr>
       </w:pPr>
       <w:proofErr w:type="spellStart"/>
+      <w:proofErr w:type="gramStart"/>
       <w:r>
         <w:rPr>
           <w:rFonts w:ascii="Consolas" w:eastAsia="Times New Roman" w:hAnsi="Consolas" w:cs="Times New Roman"/>
@@ -10724,6 +11257,7 @@
         <w:t>plt.figure</w:t>
       </w:r>
       <w:proofErr w:type="spellEnd"/>
+      <w:proofErr w:type="gramEnd"/>
       <w:r>
         <w:rPr>
           <w:rFonts w:ascii="Consolas" w:eastAsia="Times New Roman" w:hAnsi="Consolas" w:cs="Times New Roman"/>
@@ -10829,6 +11363,7 @@
         </w:rPr>
       </w:pPr>
       <w:proofErr w:type="spellStart"/>
+      <w:proofErr w:type="gramStart"/>
       <w:r>
         <w:rPr>
           <w:rFonts w:ascii="Consolas" w:eastAsia="Times New Roman" w:hAnsi="Consolas" w:cs="Times New Roman"/>
@@ -10841,6 +11376,7 @@
         <w:t>sns.violinplot</w:t>
       </w:r>
       <w:proofErr w:type="spellEnd"/>
+      <w:proofErr w:type="gramEnd"/>
       <w:r>
         <w:rPr>
           <w:rFonts w:ascii="Consolas" w:eastAsia="Times New Roman" w:hAnsi="Consolas" w:cs="Times New Roman"/>
@@ -11049,6 +11585,7 @@
         </w:rPr>
       </w:pPr>
       <w:proofErr w:type="spellStart"/>
+      <w:proofErr w:type="gramStart"/>
       <w:r>
         <w:rPr>
           <w:rFonts w:ascii="Consolas" w:eastAsia="Times New Roman" w:hAnsi="Consolas" w:cs="Times New Roman"/>
@@ -11061,6 +11598,7 @@
         <w:t>plt.title</w:t>
       </w:r>
       <w:proofErr w:type="spellEnd"/>
+      <w:proofErr w:type="gramEnd"/>
       <w:r>
         <w:rPr>
           <w:rFonts w:ascii="Consolas" w:eastAsia="Times New Roman" w:hAnsi="Consolas" w:cs="Times New Roman"/>
@@ -11205,6 +11743,7 @@
         </w:rPr>
       </w:pPr>
       <w:proofErr w:type="spellStart"/>
+      <w:proofErr w:type="gramStart"/>
       <w:r>
         <w:rPr>
           <w:rFonts w:ascii="Consolas" w:eastAsia="Times New Roman" w:hAnsi="Consolas" w:cs="Times New Roman"/>
@@ -11217,6 +11756,7 @@
         <w:t>plt.show</w:t>
       </w:r>
       <w:proofErr w:type="spellEnd"/>
+      <w:proofErr w:type="gramEnd"/>
       <w:r>
         <w:rPr>
           <w:rFonts w:ascii="Consolas" w:eastAsia="Times New Roman" w:hAnsi="Consolas" w:cs="Times New Roman"/>
@@ -11574,8 +12114,13 @@
       </w:r>
       <w:proofErr w:type="spellEnd"/>
       <w:r>
-        <w:t>: %48.54</w:t>
-      </w:r>
+        <w:t xml:space="preserve">: </w:t>
+      </w:r>
+      <w:proofErr w:type="gramStart"/>
+      <w:r>
+        <w:t>%48.54</w:t>
+      </w:r>
+      <w:proofErr w:type="gramEnd"/>
     </w:p>
     <w:p>
       <w:pPr>
@@ -11585,7 +12130,15 @@
         </w:numPr>
       </w:pPr>
       <w:r>
-        <w:t>KNN algoritması, kırmızı şarap veri setinde %48.54 oranında bir doğruluk elde etmiştir. Bu düşük sonuç, veri setindeki dengesizlik ve özniteliklerin dağılımından kaynaklanıyor olabilir.</w:t>
+        <w:t xml:space="preserve">KNN algoritması, kırmızı şarap veri setinde </w:t>
+      </w:r>
+      <w:proofErr w:type="gramStart"/>
+      <w:r>
+        <w:t>%48.54</w:t>
+      </w:r>
+      <w:proofErr w:type="gramEnd"/>
+      <w:r>
+        <w:t xml:space="preserve"> oranında bir doğruluk elde etmiştir. Bu düşük sonuç, veri setindeki dengesizlik ve özniteliklerin dağılımından kaynaklanıyor olabilir.</w:t>
       </w:r>
     </w:p>
     <w:p>
@@ -11612,8 +12165,13 @@
       </w:r>
       <w:proofErr w:type="spellEnd"/>
       <w:r>
-        <w:t>: %50.42</w:t>
-      </w:r>
+        <w:t xml:space="preserve">: </w:t>
+      </w:r>
+      <w:proofErr w:type="gramStart"/>
+      <w:r>
+        <w:t>%50.42</w:t>
+      </w:r>
+      <w:proofErr w:type="gramEnd"/>
     </w:p>
     <w:p>
       <w:pPr>
@@ -11683,8 +12241,13 @@
       </w:r>
       <w:proofErr w:type="spellEnd"/>
       <w:r>
-        <w:t>: %54.17</w:t>
-      </w:r>
+        <w:t xml:space="preserve">: </w:t>
+      </w:r>
+      <w:proofErr w:type="gramStart"/>
+      <w:r>
+        <w:t>%54.17</w:t>
+      </w:r>
+      <w:proofErr w:type="gramEnd"/>
     </w:p>
     <w:p>
       <w:pPr>
@@ -11707,7 +12270,19 @@
       </w:r>
       <w:proofErr w:type="spellEnd"/>
       <w:r>
-        <w:t xml:space="preserve"> algoritması, bağımsızlık varsayımına dayanmasına rağmen kırmızı şarap veri setinde %54.17 doğruluk oranı elde etmiştir. Bu sonuç, özellikle öznitelikler arasında güçlü ilişkiler bulunan veri setlerinde </w:t>
+        <w:t xml:space="preserve"> algoritması, bağımsızlık varsayımına dayanmasına rağmen kırmızı şarap veri setinde </w:t>
+      </w:r>
+      <w:proofErr w:type="gramStart"/>
+      <w:r>
+        <w:t>%54.17</w:t>
+      </w:r>
+      <w:proofErr w:type="gramEnd"/>
+      <w:r>
+        <w:t xml:space="preserve"> doğruluk oranı elde etmiştir. Bu sonuç, özellikle </w:t>
+      </w:r>
+      <w:r>
+        <w:lastRenderedPageBreak/>
+        <w:t xml:space="preserve">öznitelikler arasında güçlü ilişkiler bulunan veri setlerinde </w:t>
       </w:r>
       <w:proofErr w:type="spellStart"/>
       <w:r>
@@ -11739,7 +12314,6 @@
           <w:b/>
           <w:bCs/>
         </w:rPr>
-        <w:lastRenderedPageBreak/>
         <w:t>Random</w:t>
       </w:r>
       <w:proofErr w:type="spellEnd"/>
@@ -11776,8 +12350,13 @@
       </w:r>
       <w:proofErr w:type="spellEnd"/>
       <w:r>
-        <w:t>: %65.83</w:t>
-      </w:r>
+        <w:t xml:space="preserve">: </w:t>
+      </w:r>
+      <w:proofErr w:type="gramStart"/>
+      <w:r>
+        <w:t>%65.83</w:t>
+      </w:r>
+      <w:proofErr w:type="gramEnd"/>
     </w:p>
     <w:p>
       <w:pPr>
@@ -11800,7 +12379,15 @@
       </w:r>
       <w:proofErr w:type="spellEnd"/>
       <w:r>
-        <w:t xml:space="preserve"> algoritması, en yüksek doğruluğu sağlamış olup, %65.83 doğrulukla diğer algoritmaların çok üzerinde performans göstermiştir. Bu durum, </w:t>
+        <w:t xml:space="preserve"> algoritması, en yüksek doğruluğu sağlamış olup, </w:t>
+      </w:r>
+      <w:proofErr w:type="gramStart"/>
+      <w:r>
+        <w:t>%65.83</w:t>
+      </w:r>
+      <w:proofErr w:type="gramEnd"/>
+      <w:r>
+        <w:t xml:space="preserve"> doğrulukla diğer algoritmaların çok üzerinde performans göstermiştir. Bu durum, </w:t>
       </w:r>
       <w:proofErr w:type="spellStart"/>
       <w:r>
@@ -11868,8 +12455,13 @@
       </w:r>
       <w:proofErr w:type="spellEnd"/>
       <w:r>
-        <w:t>: %56.25</w:t>
-      </w:r>
+        <w:t xml:space="preserve">: </w:t>
+      </w:r>
+      <w:proofErr w:type="gramStart"/>
+      <w:r>
+        <w:t>%56.25</w:t>
+      </w:r>
+      <w:proofErr w:type="gramEnd"/>
     </w:p>
     <w:p>
       <w:pPr>
@@ -11966,8 +12558,13 @@
       </w:r>
       <w:proofErr w:type="spellEnd"/>
       <w:r>
-        <w:t>: %47.55</w:t>
-      </w:r>
+        <w:t xml:space="preserve">: </w:t>
+      </w:r>
+      <w:proofErr w:type="gramStart"/>
+      <w:r>
+        <w:t>%47.55</w:t>
+      </w:r>
+      <w:proofErr w:type="gramEnd"/>
     </w:p>
     <w:p>
       <w:pPr>
@@ -12004,8 +12601,13 @@
       </w:r>
       <w:proofErr w:type="spellEnd"/>
       <w:r>
-        <w:t>: %45.92</w:t>
-      </w:r>
+        <w:t xml:space="preserve">: </w:t>
+      </w:r>
+      <w:proofErr w:type="gramStart"/>
+      <w:r>
+        <w:t>%45.92</w:t>
+      </w:r>
+      <w:proofErr w:type="gramEnd"/>
     </w:p>
     <w:p>
       <w:pPr>
@@ -12015,7 +12617,15 @@
         </w:numPr>
       </w:pPr>
       <w:r>
-        <w:t>SVM, beyaz şarap veri setinde %45.92 doğruluk oranı ile en düşük performansı göstermiştir. Özellikle sınıf dengesizliği, bu algoritmanın düşük performans göstermesine yol açabilir.</w:t>
+        <w:t xml:space="preserve">SVM, beyaz şarap veri setinde </w:t>
+      </w:r>
+      <w:proofErr w:type="gramStart"/>
+      <w:r>
+        <w:t>%45.92</w:t>
+      </w:r>
+      <w:proofErr w:type="gramEnd"/>
+      <w:r>
+        <w:t xml:space="preserve"> doğruluk oranı ile en düşük performansı göstermiştir. Özellikle sınıf dengesizliği, bu algoritmanın düşük performans göstermesine yol açabilir.</w:t>
       </w:r>
     </w:p>
     <w:p>
@@ -12067,8 +12677,13 @@
       </w:r>
       <w:proofErr w:type="spellEnd"/>
       <w:r>
-        <w:t>: %42.45</w:t>
-      </w:r>
+        <w:t xml:space="preserve">: </w:t>
+      </w:r>
+      <w:proofErr w:type="gramStart"/>
+      <w:r>
+        <w:t>%42.45</w:t>
+      </w:r>
+      <w:proofErr w:type="gramEnd"/>
     </w:p>
     <w:p>
       <w:pPr>
@@ -12143,8 +12758,13 @@
       </w:r>
       <w:proofErr w:type="spellEnd"/>
       <w:r>
-        <w:t>: %67.55</w:t>
-      </w:r>
+        <w:t xml:space="preserve">: </w:t>
+      </w:r>
+      <w:proofErr w:type="gramStart"/>
+      <w:r>
+        <w:t>%67.55</w:t>
+      </w:r>
+      <w:proofErr w:type="gramEnd"/>
     </w:p>
     <w:p>
       <w:pPr>
@@ -12167,7 +12787,15 @@
       </w:r>
       <w:proofErr w:type="spellEnd"/>
       <w:r>
-        <w:t>, %67.55 doğrulukla beyaz şarap veri setinde en yüksek performansı göstermiştir. Birden fazla ağaç ve rastgele öznitelikler kullanarak karmaşık veri yapısını daha iyi modelleyebilmiştir.</w:t>
+        <w:t xml:space="preserve">, </w:t>
+      </w:r>
+      <w:proofErr w:type="gramStart"/>
+      <w:r>
+        <w:t>%67.55</w:t>
+      </w:r>
+      <w:proofErr w:type="gramEnd"/>
+      <w:r>
+        <w:t xml:space="preserve"> doğrulukla beyaz şarap veri setinde en yüksek performansı göstermiştir. Birden fazla ağaç ve rastgele öznitelikler kullanarak karmaşık veri yapısını daha iyi modelleyebilmiştir.</w:t>
       </w:r>
     </w:p>
     <w:p>
@@ -12219,8 +12847,13 @@
       </w:r>
       <w:proofErr w:type="spellEnd"/>
       <w:r>
-        <w:t>: %58.78</w:t>
-      </w:r>
+        <w:t xml:space="preserve">: </w:t>
+      </w:r>
+      <w:proofErr w:type="gramStart"/>
+      <w:r>
+        <w:t>%58.78</w:t>
+      </w:r>
+      <w:proofErr w:type="gramEnd"/>
     </w:p>
     <w:p>
       <w:pPr>
@@ -12243,7 +12876,15 @@
       </w:r>
       <w:proofErr w:type="spellEnd"/>
       <w:r>
-        <w:t xml:space="preserve">, %58.78 doğruluk oranı ile </w:t>
+        <w:t xml:space="preserve">, </w:t>
+      </w:r>
+      <w:proofErr w:type="gramStart"/>
+      <w:r>
+        <w:t>%58.78</w:t>
+      </w:r>
+      <w:proofErr w:type="gramEnd"/>
+      <w:r>
+        <w:t xml:space="preserve"> doğruluk oranı ile </w:t>
       </w:r>
       <w:proofErr w:type="spellStart"/>
       <w:r>
@@ -12284,7 +12925,6 @@
     <w:p/>
     <w:p>
       <w:r>
-        <w:lastRenderedPageBreak/>
         <w:t xml:space="preserve">Bu bölümde, kırmızı ve beyaz şarap veri setleri üzerinde çeşitli sınıflandırma algoritmalarını kullanarak yapılan deneyler açıklanmaktadır. Algoritmaların doğrulukları, </w:t>
       </w:r>
       <w:proofErr w:type="spellStart"/>
@@ -12296,12 +12936,17 @@
         <w:t xml:space="preserve">, </w:t>
       </w:r>
       <w:proofErr w:type="spellStart"/>
+      <w:proofErr w:type="gramStart"/>
       <w:r>
         <w:t>recall</w:t>
       </w:r>
       <w:proofErr w:type="spellEnd"/>
       <w:r>
-        <w:t>, ve F1-score değerleri değerlendirilmiş olup her iki veri seti için karşılaştırmalar yapılmıştır.</w:t>
+        <w:t>,</w:t>
+      </w:r>
+      <w:proofErr w:type="gramEnd"/>
+      <w:r>
+        <w:t xml:space="preserve"> ve F1-score değerleri değerlendirilmiş olup her iki veri seti için karşılaştırmalar yapılmıştır.</w:t>
       </w:r>
     </w:p>
     <w:p>
@@ -12316,6 +12961,7 @@
         <w:rPr>
           <w:b/>
           <w:bCs/>
+          <w:color w:val="auto"/>
           <w:sz w:val="24"/>
           <w:szCs w:val="24"/>
         </w:rPr>
@@ -12325,6 +12971,7 @@
         <w:rPr>
           <w:b/>
           <w:bCs/>
+          <w:color w:val="auto"/>
           <w:sz w:val="24"/>
           <w:szCs w:val="24"/>
         </w:rPr>
@@ -12335,6 +12982,7 @@
         <w:rPr>
           <w:b/>
           <w:bCs/>
+          <w:color w:val="auto"/>
           <w:sz w:val="24"/>
           <w:szCs w:val="24"/>
         </w:rPr>
@@ -13055,6 +13703,7 @@
         <w:rPr>
           <w:b/>
           <w:bCs/>
+          <w:color w:val="auto"/>
           <w:sz w:val="24"/>
           <w:szCs w:val="24"/>
         </w:rPr>
@@ -13063,6 +13712,7 @@
         <w:rPr>
           <w:b/>
           <w:bCs/>
+          <w:color w:val="auto"/>
           <w:sz w:val="24"/>
           <w:szCs w:val="24"/>
         </w:rPr>
@@ -13788,16 +14438,6 @@
     </w:p>
     <w:p>
       <w:pPr>
-        <w:pStyle w:val="ListeParagraf"/>
-      </w:pPr>
-    </w:p>
-    <w:p>
-      <w:pPr>
-        <w:pStyle w:val="ListeParagraf"/>
-      </w:pPr>
-    </w:p>
-    <w:p>
-      <w:pPr>
         <w:rPr>
           <w:b/>
           <w:bCs/>
@@ -13808,118 +14448,244 @@
           <w:b/>
           <w:bCs/>
         </w:rPr>
-        <w:t>KAYNAKLAR</w:t>
-      </w:r>
-    </w:p>
-    <w:p>
-      <w:r>
-        <w:t xml:space="preserve">Kaynak makale: </w:t>
-      </w:r>
-      <w:r>
+        <w:t>Sonuç</w:t>
+      </w:r>
+    </w:p>
+    <w:p>
+      <w:r>
+        <w:t>Bu çalışma kapsamında, şarap kalitesi üzerine farklı makine öğrenmesi algoritmalarının performansları incelenmiştir. Kırmızı ve beyaz şarap veri setleri kullanılarak yapılan analizler sonucunda, özellikle alkol ve sülfatlar gibi bazı özniteliklerin şarap kalitesi üzerinde önemli bir etkiye sahip olduğu gözlemlenmiştir. Veri setinde sınıf dengesizliğinin bulunması, sınıflandırma modellerinin düşük performans göstermesine neden olmuş, özellikle yüksek kaliteli şarapları doğru bir şekilde tahmin etmek zorlaşmıştır.</w:t>
+      </w:r>
+    </w:p>
+    <w:p>
+      <w:r>
+        <w:lastRenderedPageBreak/>
+        <w:t xml:space="preserve">Kullanılan beş farklı sınıflandırma algoritması arasında </w:t>
+      </w:r>
+      <w:proofErr w:type="spellStart"/>
+      <w:r>
+        <w:t>Random</w:t>
+      </w:r>
+      <w:proofErr w:type="spellEnd"/>
+      <w:r>
+        <w:t xml:space="preserve"> </w:t>
+      </w:r>
+      <w:proofErr w:type="spellStart"/>
+      <w:proofErr w:type="gramStart"/>
+      <w:r>
+        <w:t>Forest</w:t>
+      </w:r>
+      <w:proofErr w:type="spellEnd"/>
+      <w:r>
+        <w:t>,</w:t>
+      </w:r>
+      <w:proofErr w:type="gramEnd"/>
+      <w:r>
+        <w:t xml:space="preserve"> hem kırmızı hem de beyaz şarap veri setlerinde en yüksek doğruluk oranını sağlamış ve diğer algoritmalara göre üstün performans göstermiştir. Bu sonuç, </w:t>
+      </w:r>
+      <w:proofErr w:type="spellStart"/>
+      <w:r>
+        <w:t>Random</w:t>
+      </w:r>
+      <w:proofErr w:type="spellEnd"/>
+      <w:r>
+        <w:t xml:space="preserve"> </w:t>
+      </w:r>
+      <w:proofErr w:type="spellStart"/>
+      <w:r>
+        <w:t>Forest</w:t>
+      </w:r>
+      <w:proofErr w:type="spellEnd"/>
+      <w:r>
+        <w:t xml:space="preserve"> algoritmasının karmaşık veri yapıları ve sınıf dengesizliği durumlarında daha başarılı olduğunu ortaya koymuştur. Ancak, K-</w:t>
+      </w:r>
+      <w:proofErr w:type="spellStart"/>
+      <w:r>
+        <w:t>Nearest</w:t>
+      </w:r>
+      <w:proofErr w:type="spellEnd"/>
+      <w:r>
+        <w:t xml:space="preserve"> </w:t>
+      </w:r>
+      <w:proofErr w:type="spellStart"/>
+      <w:r>
+        <w:t>Neighbors</w:t>
+      </w:r>
+      <w:proofErr w:type="spellEnd"/>
+      <w:r>
+        <w:t xml:space="preserve"> ve </w:t>
+      </w:r>
+      <w:proofErr w:type="spellStart"/>
+      <w:r>
+        <w:t>Naive</w:t>
+      </w:r>
+      <w:proofErr w:type="spellEnd"/>
+      <w:r>
+        <w:t xml:space="preserve"> </w:t>
+      </w:r>
+      <w:proofErr w:type="spellStart"/>
+      <w:r>
+        <w:t>Bayes</w:t>
+      </w:r>
+      <w:proofErr w:type="spellEnd"/>
+      <w:r>
+        <w:t xml:space="preserve"> gibi algoritmaların düşük performansı, veri setinin sınıf dengesizliği ve özniteliklerin dağılımından etkilenmiştir.</w:t>
+      </w:r>
+    </w:p>
+    <w:p>
+      <w:r>
+        <w:t>Genel olarak, bu çalışmada şarap kalitesini tahmin etmek için kullanılan algoritmalar arasında en iyi performansı sağlayan yöntemlerin, sınıf dengesizliği ve uç değerlerle başa çıkabilen yöntemler olduğu anlaşılmaktadır. Bu bağlamda, veri dengesizliğini düzeltmek için sınıf ağırlıklandırma veya SMOTE gibi veri dengeleme tekniklerinin kullanılması, model performansını daha da artırabilecek potansiyele sahiptir.</w:t>
+      </w:r>
+    </w:p>
+    <w:p>
+      <w:r>
+        <w:t>Sonuç olarak, şarap kalitesi üzerine yapılan bu analizde makine öğrenmesi teknikleri başarılı bir şekilde uygulanmış olup, daha dengeli veri kümeleri ve öznitelik mühendisliği çalışmalarıyla model performansının iyileştirilebileceği görülmüştür.</w:t>
+      </w:r>
+    </w:p>
+    <w:p/>
+    <w:p>
+      <w:pPr>
+        <w:pStyle w:val="ListeParagraf"/>
+      </w:pPr>
+    </w:p>
+    <w:p>
+      <w:pPr>
+        <w:pStyle w:val="ListeParagraf"/>
+      </w:pPr>
+    </w:p>
+    <w:p>
+      <w:pPr>
         <w:rPr>
           <w:b/>
           <w:bCs/>
         </w:rPr>
-        <w:t xml:space="preserve">Paulo </w:t>
-      </w:r>
-      <w:proofErr w:type="spellStart"/>
+      </w:pPr>
       <w:r>
         <w:rPr>
           <w:b/>
           <w:bCs/>
         </w:rPr>
+        <w:t>KAYNAKLAR</w:t>
+      </w:r>
+    </w:p>
+    <w:p>
+      <w:r>
+        <w:t>Kaynak makale:</w:t>
+      </w:r>
+      <w:r>
+        <w:br/>
+        <w:t xml:space="preserve">Paulo </w:t>
+      </w:r>
+      <w:proofErr w:type="spellStart"/>
+      <w:r>
         <w:t>Cortez</w:t>
       </w:r>
       <w:proofErr w:type="spellEnd"/>
       <w:r>
-        <w:rPr>
-          <w:b/>
-          <w:bCs/>
-        </w:rPr>
         <w:t xml:space="preserve">, Antonio </w:t>
       </w:r>
       <w:proofErr w:type="spellStart"/>
       <w:r>
-        <w:rPr>
-          <w:b/>
-          <w:bCs/>
-        </w:rPr>
         <w:t>Cerdeira</w:t>
       </w:r>
       <w:proofErr w:type="spellEnd"/>
       <w:r>
-        <w:rPr>
-          <w:b/>
-          <w:bCs/>
-        </w:rPr>
         <w:t xml:space="preserve">, Fernando </w:t>
       </w:r>
       <w:proofErr w:type="spellStart"/>
       <w:r>
-        <w:rPr>
-          <w:b/>
-          <w:bCs/>
-        </w:rPr>
         <w:t>Almeida</w:t>
       </w:r>
       <w:proofErr w:type="spellEnd"/>
       <w:r>
-        <w:rPr>
-          <w:b/>
-          <w:bCs/>
-        </w:rPr>
         <w:t xml:space="preserve">, </w:t>
       </w:r>
       <w:proofErr w:type="spellStart"/>
       <w:r>
-        <w:rPr>
-          <w:b/>
-          <w:bCs/>
-        </w:rPr>
         <w:t>Telmo</w:t>
       </w:r>
       <w:proofErr w:type="spellEnd"/>
       <w:r>
-        <w:rPr>
-          <w:b/>
-          <w:bCs/>
-        </w:rPr>
         <w:t xml:space="preserve"> </w:t>
       </w:r>
       <w:proofErr w:type="spellStart"/>
       <w:r>
-        <w:rPr>
-          <w:b/>
-          <w:bCs/>
-        </w:rPr>
         <w:t>Matos</w:t>
       </w:r>
       <w:proofErr w:type="spellEnd"/>
       <w:r>
-        <w:rPr>
-          <w:b/>
-          <w:bCs/>
-        </w:rPr>
         <w:t xml:space="preserve">, </w:t>
       </w:r>
       <w:proofErr w:type="spellStart"/>
       <w:r>
-        <w:rPr>
-          <w:b/>
-          <w:bCs/>
-        </w:rPr>
         <w:t>Jose</w:t>
       </w:r>
       <w:proofErr w:type="spellEnd"/>
       <w:r>
-        <w:rPr>
-          <w:b/>
-          <w:bCs/>
-        </w:rPr>
-        <w:t xml:space="preserve"> Reis</w:t>
-      </w:r>
-      <w:r>
-        <w:t xml:space="preserve">, </w:t>
+        <w:t xml:space="preserve"> Reis, "</w:t>
+      </w:r>
+      <w:proofErr w:type="spellStart"/>
+      <w:r>
+        <w:t>Modeling</w:t>
+      </w:r>
+      <w:proofErr w:type="spellEnd"/>
+      <w:r>
+        <w:t xml:space="preserve"> </w:t>
+      </w:r>
+      <w:proofErr w:type="spellStart"/>
+      <w:r>
+        <w:t>wine</w:t>
+      </w:r>
+      <w:proofErr w:type="spellEnd"/>
+      <w:r>
+        <w:t xml:space="preserve"> </w:t>
+      </w:r>
+      <w:proofErr w:type="spellStart"/>
+      <w:r>
+        <w:t>preferences</w:t>
+      </w:r>
+      <w:proofErr w:type="spellEnd"/>
+      <w:r>
+        <w:t xml:space="preserve"> </w:t>
+      </w:r>
+      <w:proofErr w:type="spellStart"/>
+      <w:r>
+        <w:t>by</w:t>
+      </w:r>
+      <w:proofErr w:type="spellEnd"/>
+      <w:r>
+        <w:t xml:space="preserve"> data </w:t>
+      </w:r>
+      <w:proofErr w:type="spellStart"/>
+      <w:r>
+        <w:t>mining</w:t>
+      </w:r>
+      <w:proofErr w:type="spellEnd"/>
+      <w:r>
+        <w:t xml:space="preserve"> </w:t>
+      </w:r>
+      <w:proofErr w:type="spellStart"/>
+      <w:r>
+        <w:t>from</w:t>
+      </w:r>
+      <w:proofErr w:type="spellEnd"/>
+      <w:r>
+        <w:t xml:space="preserve"> </w:t>
+      </w:r>
+      <w:proofErr w:type="spellStart"/>
+      <w:r>
+        <w:t>physicochemical</w:t>
+      </w:r>
+      <w:proofErr w:type="spellEnd"/>
+      <w:r>
+        <w:t xml:space="preserve"> </w:t>
+      </w:r>
+      <w:proofErr w:type="spellStart"/>
+      <w:r>
+        <w:t>properties</w:t>
+      </w:r>
+      <w:proofErr w:type="spellEnd"/>
+      <w:r>
+        <w:t xml:space="preserve">," </w:t>
       </w:r>
       <w:proofErr w:type="spellStart"/>
       <w:r>
@@ -13927,7 +14693,7 @@
           <w:i/>
           <w:iCs/>
         </w:rPr>
-        <w:t>Modeling</w:t>
+        <w:t>Decision</w:t>
       </w:r>
       <w:proofErr w:type="spellEnd"/>
       <w:r>
@@ -13943,7 +14709,7 @@
           <w:i/>
           <w:iCs/>
         </w:rPr>
-        <w:t>wine</w:t>
+        <w:t>Support</w:t>
       </w:r>
       <w:proofErr w:type="spellEnd"/>
       <w:r>
@@ -13959,124 +14725,175 @@
           <w:i/>
           <w:iCs/>
         </w:rPr>
-        <w:t>preferences</w:t>
-      </w:r>
-      <w:proofErr w:type="spellEnd"/>
+        <w:t>Systems</w:t>
+      </w:r>
+      <w:proofErr w:type="spellEnd"/>
+      <w:r>
+        <w:t xml:space="preserve">, </w:t>
+      </w:r>
+      <w:proofErr w:type="spellStart"/>
+      <w:r>
+        <w:t>Elsevier</w:t>
+      </w:r>
+      <w:proofErr w:type="spellEnd"/>
+      <w:r>
+        <w:t>, 2009.</w:t>
+      </w:r>
+      <w:r>
+        <w:br/>
+      </w:r>
+      <w:hyperlink r:id="rId19" w:tgtFrame="_new" w:history="1">
+        <w:r>
+          <w:rPr>
+            <w:rStyle w:val="Kpr"/>
+          </w:rPr>
+          <w:t>Makale Linki</w:t>
+        </w:r>
+      </w:hyperlink>
+    </w:p>
+    <w:p>
+      <w:r>
+        <w:t>Veri Kümesi Linki:</w:t>
+      </w:r>
+      <w:r>
+        <w:br/>
+      </w:r>
+      <w:hyperlink r:id="rId20" w:tgtFrame="_new" w:history="1">
+        <w:r>
+          <w:rPr>
+            <w:rStyle w:val="Kpr"/>
+          </w:rPr>
+          <w:t xml:space="preserve">Wine </w:t>
+        </w:r>
+        <w:proofErr w:type="spellStart"/>
+        <w:r>
+          <w:rPr>
+            <w:rStyle w:val="Kpr"/>
+          </w:rPr>
+          <w:t>Quality</w:t>
+        </w:r>
+        <w:proofErr w:type="spellEnd"/>
+        <w:r>
+          <w:rPr>
+            <w:rStyle w:val="Kpr"/>
+          </w:rPr>
+          <w:t xml:space="preserve"> </w:t>
+        </w:r>
+        <w:proofErr w:type="spellStart"/>
+        <w:proofErr w:type="gramStart"/>
+        <w:r>
+          <w:rPr>
+            <w:rStyle w:val="Kpr"/>
+          </w:rPr>
+          <w:t>Dataset</w:t>
+        </w:r>
+        <w:proofErr w:type="spellEnd"/>
+        <w:r>
+          <w:rPr>
+            <w:rStyle w:val="Kpr"/>
+          </w:rPr>
+          <w:t xml:space="preserve"> -</w:t>
+        </w:r>
+        <w:proofErr w:type="gramEnd"/>
+        <w:r>
+          <w:rPr>
+            <w:rStyle w:val="Kpr"/>
+          </w:rPr>
+          <w:t xml:space="preserve"> UCI Machine Learning </w:t>
+        </w:r>
+        <w:proofErr w:type="spellStart"/>
+        <w:r>
+          <w:rPr>
+            <w:rStyle w:val="Kpr"/>
+          </w:rPr>
+          <w:t>Repository</w:t>
+        </w:r>
+        <w:proofErr w:type="spellEnd"/>
+      </w:hyperlink>
+    </w:p>
+    <w:p>
+      <w:proofErr w:type="spellStart"/>
+      <w:r>
+        <w:t>GitHub</w:t>
+      </w:r>
+      <w:proofErr w:type="spellEnd"/>
+      <w:r>
+        <w:t xml:space="preserve"> Proje Bağlantısı:</w:t>
+      </w:r>
+      <w:r>
+        <w:br/>
+        <w:t xml:space="preserve">Fırat Kaan Bitmez, "Wine </w:t>
+      </w:r>
+      <w:proofErr w:type="spellStart"/>
+      <w:r>
+        <w:t>Quality</w:t>
+      </w:r>
+      <w:proofErr w:type="spellEnd"/>
+      <w:r>
+        <w:t xml:space="preserve"> Analysis," </w:t>
+      </w:r>
+      <w:proofErr w:type="spellStart"/>
       <w:r>
         <w:rPr>
           <w:i/>
           <w:iCs/>
         </w:rPr>
-        <w:t xml:space="preserve"> </w:t>
-      </w:r>
-      <w:proofErr w:type="spellStart"/>
+        <w:t>Pattern</w:t>
+      </w:r>
+      <w:proofErr w:type="spellEnd"/>
       <w:r>
         <w:rPr>
           <w:i/>
           <w:iCs/>
         </w:rPr>
-        <w:t>by</w:t>
-      </w:r>
-      <w:proofErr w:type="spellEnd"/>
+        <w:t xml:space="preserve"> </w:t>
+      </w:r>
+      <w:proofErr w:type="spellStart"/>
       <w:r>
         <w:rPr>
           <w:i/>
           <w:iCs/>
         </w:rPr>
-        <w:t xml:space="preserve"> data </w:t>
-      </w:r>
-      <w:proofErr w:type="spellStart"/>
+        <w:t>Recognition</w:t>
+      </w:r>
+      <w:proofErr w:type="spellEnd"/>
       <w:r>
         <w:rPr>
           <w:i/>
           <w:iCs/>
         </w:rPr>
-        <w:t>mining</w:t>
-      </w:r>
-      <w:proofErr w:type="spellEnd"/>
-      <w:r>
-        <w:rPr>
-          <w:i/>
-          <w:iCs/>
-        </w:rPr>
+        <w:t xml:space="preserve"> Project</w:t>
+      </w:r>
+      <w:r>
+        <w:t xml:space="preserve">, </w:t>
+      </w:r>
+      <w:proofErr w:type="spellStart"/>
+      <w:r>
+        <w:t>GitHub</w:t>
+      </w:r>
+      <w:proofErr w:type="spellEnd"/>
+      <w:r>
         <w:t xml:space="preserve"> </w:t>
       </w:r>
       <w:proofErr w:type="spellStart"/>
       <w:r>
-        <w:rPr>
-          <w:i/>
-          <w:iCs/>
-        </w:rPr>
-        <w:t>from</w:t>
-      </w:r>
-      <w:proofErr w:type="spellEnd"/>
-      <w:r>
-        <w:rPr>
-          <w:i/>
-          <w:iCs/>
-        </w:rPr>
-        <w:t xml:space="preserve"> </w:t>
-      </w:r>
-      <w:proofErr w:type="spellStart"/>
-      <w:r>
-        <w:rPr>
-          <w:i/>
-          <w:iCs/>
-        </w:rPr>
-        <w:t>physicochemical</w:t>
-      </w:r>
-      <w:proofErr w:type="spellEnd"/>
-      <w:r>
-        <w:rPr>
-          <w:i/>
-          <w:iCs/>
-        </w:rPr>
-        <w:t xml:space="preserve"> </w:t>
-      </w:r>
-      <w:proofErr w:type="spellStart"/>
-      <w:r>
-        <w:rPr>
-          <w:i/>
-          <w:iCs/>
-        </w:rPr>
-        <w:t>properties</w:t>
-      </w:r>
-      <w:proofErr w:type="spellEnd"/>
-      <w:r>
-        <w:t xml:space="preserve">, </w:t>
-      </w:r>
-      <w:proofErr w:type="spellStart"/>
-      <w:r>
-        <w:t>Decision</w:t>
-      </w:r>
-      <w:proofErr w:type="spellEnd"/>
-      <w:r>
-        <w:t xml:space="preserve"> </w:t>
-      </w:r>
-      <w:proofErr w:type="spellStart"/>
-      <w:r>
-        <w:t>Support</w:t>
-      </w:r>
-      <w:proofErr w:type="spellEnd"/>
-      <w:r>
-        <w:t xml:space="preserve"> </w:t>
-      </w:r>
-      <w:proofErr w:type="spellStart"/>
-      <w:r>
-        <w:t>Systems</w:t>
-      </w:r>
-      <w:proofErr w:type="spellEnd"/>
-      <w:r>
-        <w:t xml:space="preserve">, </w:t>
-      </w:r>
-      <w:proofErr w:type="spellStart"/>
-      <w:r>
-        <w:t>Elsevier</w:t>
-      </w:r>
-      <w:proofErr w:type="spellEnd"/>
-      <w:r>
-        <w:t>, 2009.</w:t>
-      </w:r>
+        <w:t>Repository</w:t>
+      </w:r>
+      <w:proofErr w:type="spellEnd"/>
+      <w:r>
+        <w:t>.</w:t>
+      </w:r>
+      <w:r>
+        <w:br/>
+      </w:r>
+      <w:hyperlink r:id="rId21" w:tgtFrame="_new" w:history="1">
+        <w:r>
+          <w:rPr>
+            <w:rStyle w:val="Kpr"/>
+          </w:rPr>
+          <w:t>Proje Linki</w:t>
+        </w:r>
+      </w:hyperlink>
     </w:p>
     <w:p/>
     <w:sectPr>
@@ -17144,6 +17961,41 @@
       </w:tcPr>
     </w:tblStylePr>
   </w:style>
+  <w:style w:type="character" w:styleId="Kpr">
+    <w:name w:val="Hyperlink"/>
+    <w:basedOn w:val="VarsaylanParagrafYazTipi"/>
+    <w:uiPriority w:val="99"/>
+    <w:unhideWhenUsed/>
+    <w:rsid w:val="000252C9"/>
+    <w:rPr>
+      <w:color w:val="467886" w:themeColor="hyperlink"/>
+      <w:u w:val="single"/>
+    </w:rPr>
+  </w:style>
+  <w:style w:type="character" w:styleId="zmlenmeyenBahsetme">
+    <w:name w:val="Unresolved Mention"/>
+    <w:basedOn w:val="VarsaylanParagrafYazTipi"/>
+    <w:uiPriority w:val="99"/>
+    <w:semiHidden/>
+    <w:unhideWhenUsed/>
+    <w:rsid w:val="000252C9"/>
+    <w:rPr>
+      <w:color w:val="605E5C"/>
+      <w:shd w:val="clear" w:color="auto" w:fill="E1DFDD"/>
+    </w:rPr>
+  </w:style>
+  <w:style w:type="character" w:styleId="zlenenKpr">
+    <w:name w:val="FollowedHyperlink"/>
+    <w:basedOn w:val="VarsaylanParagrafYazTipi"/>
+    <w:uiPriority w:val="99"/>
+    <w:semiHidden/>
+    <w:unhideWhenUsed/>
+    <w:rsid w:val="00072A9E"/>
+    <w:rPr>
+      <w:color w:val="96607D" w:themeColor="followedHyperlink"/>
+      <w:u w:val="single"/>
+    </w:rPr>
+  </w:style>
 </w:styles>
 </file>
 

</xml_diff>